<commit_message>
- simplified code and updated demos
</commit_message>
<xml_diff>
--- a/Models/VB_Learner/VB_freelearner.docx
+++ b/Models/VB_Learner/VB_freelearner.docx
@@ -434,8 +434,6 @@
           <w:b/>
         </w:rPr>
       </w:pPr>
-      <w:bookmarkStart w:id="0" w:name="_GoBack"/>
-      <w:bookmarkEnd w:id="0"/>
       <w:r>
         <w:rPr>
           <w:rFonts w:ascii="Arial" w:hAnsi="Arial" w:cs="Arial"/>
@@ -553,20 +551,7 @@
           <w:rFonts w:ascii="Arial" w:hAnsi="Arial" w:cs="Arial"/>
         </w:rPr>
         <w:tab/>
-      </w:r>
-      <w:proofErr w:type="spellStart"/>
-      <w:r>
-        <w:rPr>
-          <w:rFonts w:ascii="Arial" w:hAnsi="Arial" w:cs="Arial"/>
-        </w:rPr>
-        <w:t>Variational</w:t>
-      </w:r>
-      <w:proofErr w:type="spellEnd"/>
-      <w:r>
-        <w:rPr>
-          <w:rFonts w:ascii="Arial" w:hAnsi="Arial" w:cs="Arial"/>
-        </w:rPr>
-        <w:t xml:space="preserve"> Bayes</w:t>
+        <w:t>Variational Bayes</w:t>
       </w:r>
     </w:p>
     <w:p>
@@ -661,7 +646,7 @@
           <v:shape id="_x0000_i1025" type="#_x0000_t75" style="width:11.25pt;height:15pt" o:ole="">
             <v:imagedata r:id="rId9" o:title=""/>
           </v:shape>
-          <o:OLEObject Type="Embed" ProgID="Equation.DSMT4" ShapeID="_x0000_i1025" DrawAspect="Content" ObjectID="_1404691800" r:id="rId10"/>
+          <o:OLEObject Type="Embed" ProgID="Equation.DSMT4" ShapeID="_x0000_i1025" DrawAspect="Content" ObjectID="_1420212616" r:id="rId10"/>
         </w:object>
       </w:r>
       <w:r>
@@ -709,7 +694,7 @@
           <v:shape id="_x0000_i1026" type="#_x0000_t75" style="width:27.75pt;height:20.25pt" o:ole="">
             <v:imagedata r:id="rId11" o:title=""/>
           </v:shape>
-          <o:OLEObject Type="Embed" ProgID="Equation.DSMT4" ShapeID="_x0000_i1026" DrawAspect="Content" ObjectID="_1404691801" r:id="rId12"/>
+          <o:OLEObject Type="Embed" ProgID="Equation.DSMT4" ShapeID="_x0000_i1026" DrawAspect="Content" ObjectID="_1420212617" r:id="rId12"/>
         </w:object>
       </w:r>
       <w:proofErr w:type="gramStart"/>
@@ -735,7 +720,7 @@
           <v:shape id="_x0000_i1027" type="#_x0000_t75" style="width:18.75pt;height:20.25pt" o:ole="">
             <v:imagedata r:id="rId13" o:title=""/>
           </v:shape>
-          <o:OLEObject Type="Embed" ProgID="Equation.DSMT4" ShapeID="_x0000_i1027" DrawAspect="Content" ObjectID="_1404691802" r:id="rId14"/>
+          <o:OLEObject Type="Embed" ProgID="Equation.DSMT4" ShapeID="_x0000_i1027" DrawAspect="Content" ObjectID="_1420212618" r:id="rId14"/>
         </w:object>
       </w:r>
       <w:r>
@@ -765,7 +750,7 @@
           <v:shape id="_x0000_i1028" type="#_x0000_t75" style="width:9.75pt;height:11.25pt" o:ole="">
             <v:imagedata r:id="rId15" o:title=""/>
           </v:shape>
-          <o:OLEObject Type="Embed" ProgID="Equation.DSMT4" ShapeID="_x0000_i1028" DrawAspect="Content" ObjectID="_1404691803" r:id="rId16"/>
+          <o:OLEObject Type="Embed" ProgID="Equation.DSMT4" ShapeID="_x0000_i1028" DrawAspect="Content" ObjectID="_1420212619" r:id="rId16"/>
         </w:object>
       </w:r>
       <w:r>
@@ -792,7 +777,7 @@
           <v:shape id="_x0000_i1029" type="#_x0000_t75" style="width:27pt;height:20.25pt" o:ole="">
             <v:imagedata r:id="rId17" o:title=""/>
           </v:shape>
-          <o:OLEObject Type="Embed" ProgID="Equation.DSMT4" ShapeID="_x0000_i1029" DrawAspect="Content" ObjectID="_1404691804" r:id="rId18"/>
+          <o:OLEObject Type="Embed" ProgID="Equation.DSMT4" ShapeID="_x0000_i1029" DrawAspect="Content" ObjectID="_1420212620" r:id="rId18"/>
         </w:object>
       </w:r>
       <w:r>
@@ -836,7 +821,7 @@
           <v:shape id="_x0000_i1030" type="#_x0000_t75" style="width:9.75pt;height:11.25pt" o:ole="">
             <v:imagedata r:id="rId15" o:title=""/>
           </v:shape>
-          <o:OLEObject Type="Embed" ProgID="Equation.DSMT4" ShapeID="_x0000_i1030" DrawAspect="Content" ObjectID="_1404691805" r:id="rId19"/>
+          <o:OLEObject Type="Embed" ProgID="Equation.DSMT4" ShapeID="_x0000_i1030" DrawAspect="Content" ObjectID="_1420212621" r:id="rId19"/>
         </w:object>
       </w:r>
       <w:r>
@@ -863,7 +848,7 @@
           <v:shape id="_x0000_i1031" type="#_x0000_t75" style="width:62.25pt;height:20.25pt" o:ole="">
             <v:imagedata r:id="rId20" o:title=""/>
           </v:shape>
-          <o:OLEObject Type="Embed" ProgID="Equation.DSMT4" ShapeID="_x0000_i1031" DrawAspect="Content" ObjectID="_1404691806" r:id="rId21"/>
+          <o:OLEObject Type="Embed" ProgID="Equation.DSMT4" ShapeID="_x0000_i1031" DrawAspect="Content" ObjectID="_1420212622" r:id="rId21"/>
         </w:object>
       </w:r>
       <w:r>
@@ -896,7 +881,7 @@
           <v:shape id="_x0000_i1032" type="#_x0000_t75" style="width:9.75pt;height:11.25pt" o:ole="">
             <v:imagedata r:id="rId22" o:title=""/>
           </v:shape>
-          <o:OLEObject Type="Embed" ProgID="Equation.DSMT4" ShapeID="_x0000_i1032" DrawAspect="Content" ObjectID="_1404691807" r:id="rId23"/>
+          <o:OLEObject Type="Embed" ProgID="Equation.DSMT4" ShapeID="_x0000_i1032" DrawAspect="Content" ObjectID="_1420212623" r:id="rId23"/>
         </w:object>
       </w:r>
       <w:r>
@@ -914,7 +899,7 @@
           <v:shape id="_x0000_i1033" type="#_x0000_t75" style="width:12pt;height:12.75pt" o:ole="">
             <v:imagedata r:id="rId24" o:title=""/>
           </v:shape>
-          <o:OLEObject Type="Embed" ProgID="Equation.DSMT4" ShapeID="_x0000_i1033" DrawAspect="Content" ObjectID="_1404691808" r:id="rId25"/>
+          <o:OLEObject Type="Embed" ProgID="Equation.DSMT4" ShapeID="_x0000_i1033" DrawAspect="Content" ObjectID="_1420212624" r:id="rId25"/>
         </w:object>
       </w:r>
       <w:r>
@@ -932,7 +917,7 @@
           <v:shape id="_x0000_i1034" type="#_x0000_t75" style="width:11.25pt;height:12pt" o:ole="">
             <v:imagedata r:id="rId26" o:title=""/>
           </v:shape>
-          <o:OLEObject Type="Embed" ProgID="Equation.DSMT4" ShapeID="_x0000_i1034" DrawAspect="Content" ObjectID="_1404691809" r:id="rId27"/>
+          <o:OLEObject Type="Embed" ProgID="Equation.DSMT4" ShapeID="_x0000_i1034" DrawAspect="Content" ObjectID="_1420212625" r:id="rId27"/>
         </w:object>
       </w:r>
       <w:r>
@@ -1149,7 +1134,7 @@
           <v:shape id="_x0000_i1035" type="#_x0000_t75" style="width:18.75pt;height:18pt" o:ole="">
             <v:imagedata r:id="rId28" o:title=""/>
           </v:shape>
-          <o:OLEObject Type="Embed" ProgID="Equation.DSMT4" ShapeID="_x0000_i1035" DrawAspect="Content" ObjectID="_1404691810" r:id="rId29"/>
+          <o:OLEObject Type="Embed" ProgID="Equation.DSMT4" ShapeID="_x0000_i1035" DrawAspect="Content" ObjectID="_1420212626" r:id="rId29"/>
         </w:object>
       </w:r>
       <w:r>
@@ -1193,7 +1178,7 @@
           <v:shape id="_x0000_i1036" type="#_x0000_t75" style="width:39pt;height:22.5pt" o:ole="">
             <v:imagedata r:id="rId30" o:title=""/>
           </v:shape>
-          <o:OLEObject Type="Embed" ProgID="Equation.DSMT4" ShapeID="_x0000_i1036" DrawAspect="Content" ObjectID="_1404691811" r:id="rId31"/>
+          <o:OLEObject Type="Embed" ProgID="Equation.DSMT4" ShapeID="_x0000_i1036" DrawAspect="Content" ObjectID="_1420212627" r:id="rId31"/>
         </w:object>
       </w:r>
       <w:r>
@@ -1211,7 +1196,7 @@
           <v:shape id="_x0000_i1037" type="#_x0000_t75" style="width:12.75pt;height:14.25pt" o:ole="">
             <v:imagedata r:id="rId32" o:title=""/>
           </v:shape>
-          <o:OLEObject Type="Embed" ProgID="Equation.DSMT4" ShapeID="_x0000_i1037" DrawAspect="Content" ObjectID="_1404691812" r:id="rId33"/>
+          <o:OLEObject Type="Embed" ProgID="Equation.DSMT4" ShapeID="_x0000_i1037" DrawAspect="Content" ObjectID="_1420212628" r:id="rId33"/>
         </w:object>
       </w:r>
       <w:r>
@@ -1244,7 +1229,7 @@
           <v:shape id="_x0000_i1038" type="#_x0000_t75" style="width:11.25pt;height:12.75pt" o:ole="">
             <v:imagedata r:id="rId34" o:title=""/>
           </v:shape>
-          <o:OLEObject Type="Embed" ProgID="Equation.DSMT4" ShapeID="_x0000_i1038" DrawAspect="Content" ObjectID="_1404691813" r:id="rId35"/>
+          <o:OLEObject Type="Embed" ProgID="Equation.DSMT4" ShapeID="_x0000_i1038" DrawAspect="Content" ObjectID="_1420212629" r:id="rId35"/>
         </w:object>
       </w:r>
       <w:r>
@@ -1262,7 +1247,7 @@
           <v:shape id="_x0000_i1039" type="#_x0000_t75" style="width:15.75pt;height:12.75pt" o:ole="">
             <v:imagedata r:id="rId36" o:title=""/>
           </v:shape>
-          <o:OLEObject Type="Embed" ProgID="Equation.DSMT4" ShapeID="_x0000_i1039" DrawAspect="Content" ObjectID="_1404691814" r:id="rId37"/>
+          <o:OLEObject Type="Embed" ProgID="Equation.DSMT4" ShapeID="_x0000_i1039" DrawAspect="Content" ObjectID="_1420212630" r:id="rId37"/>
         </w:object>
       </w:r>
       <w:r>
@@ -1280,7 +1265,7 @@
           <v:shape id="_x0000_i1040" type="#_x0000_t75" style="width:9.75pt;height:11.25pt" o:ole="">
             <v:imagedata r:id="rId38" o:title=""/>
           </v:shape>
-          <o:OLEObject Type="Embed" ProgID="Equation.DSMT4" ShapeID="_x0000_i1040" DrawAspect="Content" ObjectID="_1404691815" r:id="rId39"/>
+          <o:OLEObject Type="Embed" ProgID="Equation.DSMT4" ShapeID="_x0000_i1040" DrawAspect="Content" ObjectID="_1420212631" r:id="rId39"/>
         </w:object>
       </w:r>
       <w:r>
@@ -1358,7 +1343,7 @@
           <v:shape id="_x0000_i1041" type="#_x0000_t75" style="width:69.75pt;height:24pt" o:ole="">
             <v:imagedata r:id="rId40" o:title=""/>
           </v:shape>
-          <o:OLEObject Type="Embed" ProgID="Equation.DSMT4" ShapeID="_x0000_i1041" DrawAspect="Content" ObjectID="_1404691816" r:id="rId41"/>
+          <o:OLEObject Type="Embed" ProgID="Equation.DSMT4" ShapeID="_x0000_i1041" DrawAspect="Content" ObjectID="_1420212632" r:id="rId41"/>
         </w:object>
       </w:r>
       <w:r>
@@ -1811,7 +1796,7 @@
           <v:shape id="_x0000_i1042" type="#_x0000_t75" style="width:99.75pt;height:21.75pt" o:ole="">
             <v:imagedata r:id="rId42" o:title=""/>
           </v:shape>
-          <o:OLEObject Type="Embed" ProgID="Equation.DSMT4" ShapeID="_x0000_i1042" DrawAspect="Content" ObjectID="_1404691817" r:id="rId43"/>
+          <o:OLEObject Type="Embed" ProgID="Equation.DSMT4" ShapeID="_x0000_i1042" DrawAspect="Content" ObjectID="_1420212633" r:id="rId43"/>
         </w:object>
       </w:r>
       <w:r>
@@ -1847,7 +1832,7 @@
           <v:shape id="_x0000_i1043" type="#_x0000_t75" style="width:18.75pt;height:18.75pt" o:ole="">
             <v:imagedata r:id="rId44" o:title=""/>
           </v:shape>
-          <o:OLEObject Type="Embed" ProgID="Equation.DSMT4" ShapeID="_x0000_i1043" DrawAspect="Content" ObjectID="_1404691818" r:id="rId45"/>
+          <o:OLEObject Type="Embed" ProgID="Equation.DSMT4" ShapeID="_x0000_i1043" DrawAspect="Content" ObjectID="_1420212634" r:id="rId45"/>
         </w:object>
       </w:r>
       <w:r>
@@ -1949,10 +1934,10 @@
           <w:position w:val="-28"/>
         </w:rPr>
         <w:object w:dxaOrig="5060" w:dyaOrig="680">
-          <v:shape id="_x0000_i1085" type="#_x0000_t75" style="width:253.5pt;height:33.75pt" o:ole="">
+          <v:shape id="_x0000_i1044" type="#_x0000_t75" style="width:253.5pt;height:33.75pt" o:ole="">
             <v:imagedata r:id="rId46" o:title=""/>
           </v:shape>
-          <o:OLEObject Type="Embed" ProgID="Equation.DSMT4" ShapeID="_x0000_i1085" DrawAspect="Content" ObjectID="_1404691819" r:id="rId47"/>
+          <o:OLEObject Type="Embed" ProgID="Equation.DSMT4" ShapeID="_x0000_i1044" DrawAspect="Content" ObjectID="_1420212635" r:id="rId47"/>
         </w:object>
       </w:r>
       <w:r>
@@ -2032,10 +2017,10 @@
           <w:position w:val="-14"/>
         </w:rPr>
         <w:object w:dxaOrig="480" w:dyaOrig="400">
-          <v:shape id="_x0000_i1073" type="#_x0000_t75" style="width:24pt;height:19.5pt" o:ole="">
+          <v:shape id="_x0000_i1045" type="#_x0000_t75" style="width:24pt;height:19.5pt" o:ole="">
             <v:imagedata r:id="rId48" o:title=""/>
           </v:shape>
-          <o:OLEObject Type="Embed" ProgID="Equation.DSMT4" ShapeID="_x0000_i1073" DrawAspect="Content" ObjectID="_1404691820" r:id="rId49"/>
+          <o:OLEObject Type="Embed" ProgID="Equation.DSMT4" ShapeID="_x0000_i1045" DrawAspect="Content" ObjectID="_1420212636" r:id="rId49"/>
         </w:object>
       </w:r>
       <w:r>
@@ -2056,10 +2041,10 @@
           <w:position w:val="-14"/>
         </w:rPr>
         <w:object w:dxaOrig="480" w:dyaOrig="400">
-          <v:shape id="_x0000_i1074" type="#_x0000_t75" style="width:24pt;height:20.25pt" o:ole="">
+          <v:shape id="_x0000_i1046" type="#_x0000_t75" style="width:24pt;height:20.25pt" o:ole="">
             <v:imagedata r:id="rId50" o:title=""/>
           </v:shape>
-          <o:OLEObject Type="Embed" ProgID="Equation.DSMT4" ShapeID="_x0000_i1074" DrawAspect="Content" ObjectID="_1404691821" r:id="rId51"/>
+          <o:OLEObject Type="Embed" ProgID="Equation.DSMT4" ShapeID="_x0000_i1046" DrawAspect="Content" ObjectID="_1420212637" r:id="rId51"/>
         </w:object>
       </w:r>
       <w:r>
@@ -2098,10 +2083,10 @@
           <w:position w:val="-12"/>
         </w:rPr>
         <w:object w:dxaOrig="380" w:dyaOrig="380">
-          <v:shape id="_x0000_i1072" type="#_x0000_t75" style="width:18.75pt;height:18.75pt" o:ole="">
+          <v:shape id="_x0000_i1047" type="#_x0000_t75" style="width:18.75pt;height:18.75pt" o:ole="">
             <v:imagedata r:id="rId44" o:title=""/>
           </v:shape>
-          <o:OLEObject Type="Embed" ProgID="Equation.DSMT4" ShapeID="_x0000_i1072" DrawAspect="Content" ObjectID="_1404691822" r:id="rId52"/>
+          <o:OLEObject Type="Embed" ProgID="Equation.DSMT4" ShapeID="_x0000_i1047" DrawAspect="Content" ObjectID="_1420212638" r:id="rId52"/>
         </w:object>
       </w:r>
       <w:r>
@@ -2131,10 +2116,10 @@
           <w:position w:val="-16"/>
         </w:rPr>
         <w:object w:dxaOrig="760" w:dyaOrig="440">
-          <v:shape id="_x0000_i1075" type="#_x0000_t75" style="width:38.25pt;height:21.75pt" o:ole="">
+          <v:shape id="_x0000_i1048" type="#_x0000_t75" style="width:38.25pt;height:21.75pt" o:ole="">
             <v:imagedata r:id="rId53" o:title=""/>
           </v:shape>
-          <o:OLEObject Type="Embed" ProgID="Equation.DSMT4" ShapeID="_x0000_i1075" DrawAspect="Content" ObjectID="_1404691823" r:id="rId54"/>
+          <o:OLEObject Type="Embed" ProgID="Equation.DSMT4" ShapeID="_x0000_i1048" DrawAspect="Content" ObjectID="_1420212639" r:id="rId54"/>
         </w:object>
       </w:r>
       <w:r>
@@ -2157,10 +2142,10 @@
           <w:position w:val="-16"/>
         </w:rPr>
         <w:object w:dxaOrig="1280" w:dyaOrig="440">
-          <v:shape id="_x0000_i1076" type="#_x0000_t75" style="width:63.75pt;height:21.75pt" o:ole="">
+          <v:shape id="_x0000_i1049" type="#_x0000_t75" style="width:63.75pt;height:21.75pt" o:ole="">
             <v:imagedata r:id="rId55" o:title=""/>
           </v:shape>
-          <o:OLEObject Type="Embed" ProgID="Equation.DSMT4" ShapeID="_x0000_i1076" DrawAspect="Content" ObjectID="_1404691824" r:id="rId56"/>
+          <o:OLEObject Type="Embed" ProgID="Equation.DSMT4" ShapeID="_x0000_i1049" DrawAspect="Content" ObjectID="_1420212640" r:id="rId56"/>
         </w:object>
       </w:r>
       <w:r>
@@ -2211,10 +2196,10 @@
           <w:position w:val="-12"/>
         </w:rPr>
         <w:object w:dxaOrig="240" w:dyaOrig="360">
-          <v:shape id="_x0000_i1077" type="#_x0000_t75" style="width:12pt;height:18pt" o:ole="">
+          <v:shape id="_x0000_i1050" type="#_x0000_t75" style="width:12pt;height:18pt" o:ole="">
             <v:imagedata r:id="rId57" o:title=""/>
           </v:shape>
-          <o:OLEObject Type="Embed" ProgID="Equation.DSMT4" ShapeID="_x0000_i1077" DrawAspect="Content" ObjectID="_1404691825" r:id="rId58"/>
+          <o:OLEObject Type="Embed" ProgID="Equation.DSMT4" ShapeID="_x0000_i1050" DrawAspect="Content" ObjectID="_1420212641" r:id="rId58"/>
         </w:object>
       </w:r>
       <w:r>
@@ -2253,10 +2238,10 @@
           <w:position w:val="-12"/>
         </w:rPr>
         <w:object w:dxaOrig="240" w:dyaOrig="360">
-          <v:shape id="_x0000_i1078" type="#_x0000_t75" style="width:12pt;height:18pt" o:ole="">
+          <v:shape id="_x0000_i1051" type="#_x0000_t75" style="width:12pt;height:18pt" o:ole="">
             <v:imagedata r:id="rId57" o:title=""/>
           </v:shape>
-          <o:OLEObject Type="Embed" ProgID="Equation.DSMT4" ShapeID="_x0000_i1078" DrawAspect="Content" ObjectID="_1404691826" r:id="rId59"/>
+          <o:OLEObject Type="Embed" ProgID="Equation.DSMT4" ShapeID="_x0000_i1051" DrawAspect="Content" ObjectID="_1420212642" r:id="rId59"/>
         </w:object>
       </w:r>
       <w:r>
@@ -2363,10 +2348,10 @@
           <w:position w:val="-12"/>
         </w:rPr>
         <w:object w:dxaOrig="279" w:dyaOrig="380">
-          <v:shape id="_x0000_i1079" type="#_x0000_t75" style="width:14.25pt;height:19.5pt" o:ole="">
+          <v:shape id="_x0000_i1052" type="#_x0000_t75" style="width:14.25pt;height:19.5pt" o:ole="">
             <v:imagedata r:id="rId60" o:title=""/>
           </v:shape>
-          <o:OLEObject Type="Embed" ProgID="Equation.DSMT4" ShapeID="_x0000_i1079" DrawAspect="Content" ObjectID="_1404691827" r:id="rId61"/>
+          <o:OLEObject Type="Embed" ProgID="Equation.DSMT4" ShapeID="_x0000_i1052" DrawAspect="Content" ObjectID="_1420212643" r:id="rId61"/>
         </w:object>
       </w:r>
       <w:r>
@@ -2410,10 +2395,10 @@
           <w:position w:val="-40"/>
         </w:rPr>
         <w:object w:dxaOrig="3159" w:dyaOrig="920">
-          <v:shape id="_x0000_i1080" type="#_x0000_t75" style="width:159pt;height:46.5pt" o:ole="">
+          <v:shape id="_x0000_i1053" type="#_x0000_t75" style="width:159pt;height:46.5pt" o:ole="">
             <v:imagedata r:id="rId62" o:title=""/>
           </v:shape>
-          <o:OLEObject Type="Embed" ProgID="Equation.DSMT4" ShapeID="_x0000_i1080" DrawAspect="Content" ObjectID="_1404691828" r:id="rId63"/>
+          <o:OLEObject Type="Embed" ProgID="Equation.DSMT4" ShapeID="_x0000_i1053" DrawAspect="Content" ObjectID="_1420212644" r:id="rId63"/>
         </w:object>
       </w:r>
       <w:r>
@@ -2510,10 +2495,10 @@
           <w:position w:val="-6"/>
         </w:rPr>
         <w:object w:dxaOrig="200" w:dyaOrig="279">
-          <v:shape id="_x0000_i1044" type="#_x0000_t75" style="width:10.5pt;height:14.25pt" o:ole="">
+          <v:shape id="_x0000_i1054" type="#_x0000_t75" style="width:10.5pt;height:14.25pt" o:ole="">
             <v:imagedata r:id="rId64" o:title=""/>
           </v:shape>
-          <o:OLEObject Type="Embed" ProgID="Equation.DSMT4" ShapeID="_x0000_i1044" DrawAspect="Content" ObjectID="_1404691829" r:id="rId65"/>
+          <o:OLEObject Type="Embed" ProgID="Equation.DSMT4" ShapeID="_x0000_i1054" DrawAspect="Content" ObjectID="_1420212645" r:id="rId65"/>
         </w:object>
       </w:r>
       <w:r>
@@ -2702,10 +2687,10 @@
           <w:position w:val="-12"/>
         </w:rPr>
         <w:object w:dxaOrig="360" w:dyaOrig="380">
-          <v:shape id="_x0000_i1045" type="#_x0000_t75" style="width:18pt;height:19.5pt" o:ole="">
+          <v:shape id="_x0000_i1055" type="#_x0000_t75" style="width:18pt;height:19.5pt" o:ole="">
             <v:imagedata r:id="rId66" o:title=""/>
           </v:shape>
-          <o:OLEObject Type="Embed" ProgID="Equation.DSMT4" ShapeID="_x0000_i1045" DrawAspect="Content" ObjectID="_1404691830" r:id="rId67"/>
+          <o:OLEObject Type="Embed" ProgID="Equation.DSMT4" ShapeID="_x0000_i1055" DrawAspect="Content" ObjectID="_1420212646" r:id="rId67"/>
         </w:object>
       </w:r>
       <w:r>
@@ -2748,10 +2733,10 @@
           <w:position w:val="-44"/>
         </w:rPr>
         <w:object w:dxaOrig="4760" w:dyaOrig="999">
-          <v:shape id="_x0000_i1081" type="#_x0000_t75" style="width:239.25pt;height:50.25pt" o:ole="">
+          <v:shape id="_x0000_i1056" type="#_x0000_t75" style="width:239.25pt;height:50.25pt" o:ole="">
             <v:imagedata r:id="rId68" o:title=""/>
           </v:shape>
-          <o:OLEObject Type="Embed" ProgID="Equation.DSMT4" ShapeID="_x0000_i1081" DrawAspect="Content" ObjectID="_1404691831" r:id="rId69"/>
+          <o:OLEObject Type="Embed" ProgID="Equation.DSMT4" ShapeID="_x0000_i1056" DrawAspect="Content" ObjectID="_1420212647" r:id="rId69"/>
         </w:object>
       </w:r>
       <w:r>
@@ -2892,10 +2877,10 @@
           <w:position w:val="-12"/>
         </w:rPr>
         <w:object w:dxaOrig="480" w:dyaOrig="380">
-          <v:shape id="_x0000_i1082" type="#_x0000_t75" style="width:24pt;height:18.75pt" o:ole="">
+          <v:shape id="_x0000_i1057" type="#_x0000_t75" style="width:24pt;height:18.75pt" o:ole="">
             <v:imagedata r:id="rId70" o:title=""/>
           </v:shape>
-          <o:OLEObject Type="Embed" ProgID="Equation.DSMT4" ShapeID="_x0000_i1082" DrawAspect="Content" ObjectID="_1404691832" r:id="rId71"/>
+          <o:OLEObject Type="Embed" ProgID="Equation.DSMT4" ShapeID="_x0000_i1057" DrawAspect="Content" ObjectID="_1420212648" r:id="rId71"/>
         </w:object>
       </w:r>
       <w:r>
@@ -2962,10 +2947,10 @@
           <w:position w:val="-40"/>
         </w:rPr>
         <w:object w:dxaOrig="3220" w:dyaOrig="920">
-          <v:shape id="_x0000_i1083" type="#_x0000_t75" style="width:162pt;height:45.75pt" o:ole="">
+          <v:shape id="_x0000_i1058" type="#_x0000_t75" style="width:162pt;height:45.75pt" o:ole="">
             <v:imagedata r:id="rId72" o:title=""/>
           </v:shape>
-          <o:OLEObject Type="Embed" ProgID="Equation.DSMT4" ShapeID="_x0000_i1083" DrawAspect="Content" ObjectID="_1404691833" r:id="rId73"/>
+          <o:OLEObject Type="Embed" ProgID="Equation.DSMT4" ShapeID="_x0000_i1058" DrawAspect="Content" ObjectID="_1420212649" r:id="rId73"/>
         </w:object>
       </w:r>
       <w:r>
@@ -3101,10 +3086,10 @@
           <w:position w:val="-6"/>
         </w:rPr>
         <w:object w:dxaOrig="200" w:dyaOrig="279">
-          <v:shape id="_x0000_i1084" type="#_x0000_t75" style="width:10.5pt;height:14.25pt" o:ole="">
+          <v:shape id="_x0000_i1059" type="#_x0000_t75" style="width:10.5pt;height:14.25pt" o:ole="">
             <v:imagedata r:id="rId74" o:title=""/>
           </v:shape>
-          <o:OLEObject Type="Embed" ProgID="Equation.DSMT4" ShapeID="_x0000_i1084" DrawAspect="Content" ObjectID="_1404691834" r:id="rId75"/>
+          <o:OLEObject Type="Embed" ProgID="Equation.DSMT4" ShapeID="_x0000_i1059" DrawAspect="Content" ObjectID="_1420212650" r:id="rId75"/>
         </w:object>
       </w:r>
       <w:r>
@@ -3243,10 +3228,10 @@
           <w:position w:val="-18"/>
         </w:rPr>
         <w:object w:dxaOrig="1800" w:dyaOrig="480">
-          <v:shape id="_x0000_i1086" type="#_x0000_t75" style="width:90pt;height:24pt" o:ole="">
+          <v:shape id="_x0000_i1060" type="#_x0000_t75" style="width:90pt;height:24pt" o:ole="">
             <v:imagedata r:id="rId76" o:title=""/>
           </v:shape>
-          <o:OLEObject Type="Embed" ProgID="Equation.DSMT4" ShapeID="_x0000_i1086" DrawAspect="Content" ObjectID="_1404691835" r:id="rId77"/>
+          <o:OLEObject Type="Embed" ProgID="Equation.DSMT4" ShapeID="_x0000_i1060" DrawAspect="Content" ObjectID="_1420212651" r:id="rId77"/>
         </w:object>
       </w:r>
       <w:r>
@@ -3309,10 +3294,10 @@
           <w:position w:val="-6"/>
         </w:rPr>
         <w:object w:dxaOrig="200" w:dyaOrig="279">
-          <v:shape id="_x0000_i1046" type="#_x0000_t75" style="width:9.75pt;height:14.25pt" o:ole="">
+          <v:shape id="_x0000_i1061" type="#_x0000_t75" style="width:9.75pt;height:14.25pt" o:ole="">
             <v:imagedata r:id="rId78" o:title=""/>
           </v:shape>
-          <o:OLEObject Type="Embed" ProgID="Equation.DSMT4" ShapeID="_x0000_i1046" DrawAspect="Content" ObjectID="_1404691836" r:id="rId79"/>
+          <o:OLEObject Type="Embed" ProgID="Equation.DSMT4" ShapeID="_x0000_i1061" DrawAspect="Content" ObjectID="_1420212652" r:id="rId79"/>
         </w:object>
       </w:r>
       <w:r>
@@ -3335,10 +3320,10 @@
           <w:position w:val="-12"/>
         </w:rPr>
         <w:object w:dxaOrig="380" w:dyaOrig="380">
-          <v:shape id="_x0000_i1047" type="#_x0000_t75" style="width:18.75pt;height:18.75pt" o:ole="">
+          <v:shape id="_x0000_i1062" type="#_x0000_t75" style="width:18.75pt;height:18.75pt" o:ole="">
             <v:imagedata r:id="rId80" o:title=""/>
           </v:shape>
-          <o:OLEObject Type="Embed" ProgID="Equation.DSMT4" ShapeID="_x0000_i1047" DrawAspect="Content" ObjectID="_1404691837" r:id="rId81"/>
+          <o:OLEObject Type="Embed" ProgID="Equation.DSMT4" ShapeID="_x0000_i1062" DrawAspect="Content" ObjectID="_1420212653" r:id="rId81"/>
         </w:object>
       </w:r>
       <w:r>
@@ -3353,10 +3338,10 @@
           <w:position w:val="-12"/>
         </w:rPr>
         <w:object w:dxaOrig="380" w:dyaOrig="380">
-          <v:shape id="_x0000_i1048" type="#_x0000_t75" style="width:18.75pt;height:18.75pt" o:ole="">
+          <v:shape id="_x0000_i1063" type="#_x0000_t75" style="width:18.75pt;height:18.75pt" o:ole="">
             <v:imagedata r:id="rId82" o:title=""/>
           </v:shape>
-          <o:OLEObject Type="Embed" ProgID="Equation.DSMT4" ShapeID="_x0000_i1048" DrawAspect="Content" ObjectID="_1404691838" r:id="rId83"/>
+          <o:OLEObject Type="Embed" ProgID="Equation.DSMT4" ShapeID="_x0000_i1063" DrawAspect="Content" ObjectID="_1420212654" r:id="rId83"/>
         </w:object>
       </w:r>
       <w:r>
@@ -3371,10 +3356,10 @@
           <w:position w:val="-12"/>
         </w:rPr>
         <w:object w:dxaOrig="320" w:dyaOrig="380">
-          <v:shape id="_x0000_i1049" type="#_x0000_t75" style="width:15.75pt;height:18.75pt" o:ole="">
+          <v:shape id="_x0000_i1064" type="#_x0000_t75" style="width:15.75pt;height:18.75pt" o:ole="">
             <v:imagedata r:id="rId84" o:title=""/>
           </v:shape>
-          <o:OLEObject Type="Embed" ProgID="Equation.DSMT4" ShapeID="_x0000_i1049" DrawAspect="Content" ObjectID="_1404691839" r:id="rId85"/>
+          <o:OLEObject Type="Embed" ProgID="Equation.DSMT4" ShapeID="_x0000_i1064" DrawAspect="Content" ObjectID="_1420212655" r:id="rId85"/>
         </w:object>
       </w:r>
       <w:r>
@@ -3551,10 +3536,10 @@
           <w:position w:val="-16"/>
         </w:rPr>
         <w:object w:dxaOrig="1320" w:dyaOrig="440">
-          <v:shape id="_x0000_i1050" type="#_x0000_t75" style="width:66pt;height:21.75pt" o:ole="">
+          <v:shape id="_x0000_i1065" type="#_x0000_t75" style="width:66pt;height:21.75pt" o:ole="">
             <v:imagedata r:id="rId86" o:title=""/>
           </v:shape>
-          <o:OLEObject Type="Embed" ProgID="Equation.DSMT4" ShapeID="_x0000_i1050" DrawAspect="Content" ObjectID="_1404691840" r:id="rId87"/>
+          <o:OLEObject Type="Embed" ProgID="Equation.DSMT4" ShapeID="_x0000_i1065" DrawAspect="Content" ObjectID="_1420212656" r:id="rId87"/>
         </w:object>
       </w:r>
       <w:r>
@@ -3583,10 +3568,10 @@
           <w:position w:val="-12"/>
         </w:rPr>
         <w:object w:dxaOrig="240" w:dyaOrig="360">
-          <v:shape id="_x0000_i1051" type="#_x0000_t75" style="width:12pt;height:18.75pt" o:ole="">
+          <v:shape id="_x0000_i1066" type="#_x0000_t75" style="width:12pt;height:18.75pt" o:ole="">
             <v:imagedata r:id="rId88" o:title=""/>
           </v:shape>
-          <o:OLEObject Type="Embed" ProgID="Equation.DSMT4" ShapeID="_x0000_i1051" DrawAspect="Content" ObjectID="_1404691841" r:id="rId89"/>
+          <o:OLEObject Type="Embed" ProgID="Equation.DSMT4" ShapeID="_x0000_i1066" DrawAspect="Content" ObjectID="_1420212657" r:id="rId89"/>
         </w:object>
       </w:r>
       <w:r>
@@ -3613,10 +3598,10 @@
           <w:position w:val="-6"/>
         </w:rPr>
         <w:object w:dxaOrig="139" w:dyaOrig="240">
-          <v:shape id="_x0000_i1052" type="#_x0000_t75" style="width:6.75pt;height:12pt" o:ole="">
+          <v:shape id="_x0000_i1067" type="#_x0000_t75" style="width:6.75pt;height:12pt" o:ole="">
             <v:imagedata r:id="rId90" o:title=""/>
           </v:shape>
-          <o:OLEObject Type="Embed" ProgID="Equation.DSMT4" ShapeID="_x0000_i1052" DrawAspect="Content" ObjectID="_1404691842" r:id="rId91"/>
+          <o:OLEObject Type="Embed" ProgID="Equation.DSMT4" ShapeID="_x0000_i1067" DrawAspect="Content" ObjectID="_1420212658" r:id="rId91"/>
         </w:object>
       </w:r>
       <w:r>
@@ -3752,10 +3737,10 @@
           <w:position w:val="-6"/>
         </w:rPr>
         <w:object w:dxaOrig="139" w:dyaOrig="240">
-          <v:shape id="_x0000_i1053" type="#_x0000_t75" style="width:6.75pt;height:12pt" o:ole="">
+          <v:shape id="_x0000_i1068" type="#_x0000_t75" style="width:6.75pt;height:12pt" o:ole="">
             <v:imagedata r:id="rId92" o:title=""/>
           </v:shape>
-          <o:OLEObject Type="Embed" ProgID="Equation.DSMT4" ShapeID="_x0000_i1053" DrawAspect="Content" ObjectID="_1404691843" r:id="rId93"/>
+          <o:OLEObject Type="Embed" ProgID="Equation.DSMT4" ShapeID="_x0000_i1068" DrawAspect="Content" ObjectID="_1420212659" r:id="rId93"/>
         </w:object>
       </w:r>
       <w:r>
@@ -3793,10 +3778,10 @@
           <w:position w:val="-24"/>
         </w:rPr>
         <w:object w:dxaOrig="5520" w:dyaOrig="560">
-          <v:shape id="_x0000_i1087" type="#_x0000_t75" style="width:276.75pt;height:27.75pt" o:ole="">
+          <v:shape id="_x0000_i1069" type="#_x0000_t75" style="width:276.75pt;height:27.75pt" o:ole="">
             <v:imagedata r:id="rId94" o:title=""/>
           </v:shape>
-          <o:OLEObject Type="Embed" ProgID="Equation.DSMT4" ShapeID="_x0000_i1087" DrawAspect="Content" ObjectID="_1404691844" r:id="rId95"/>
+          <o:OLEObject Type="Embed" ProgID="Equation.DSMT4" ShapeID="_x0000_i1069" DrawAspect="Content" ObjectID="_1420212660" r:id="rId95"/>
         </w:object>
       </w:r>
       <w:r>
@@ -3883,10 +3868,10 @@
           <w:position w:val="-18"/>
         </w:rPr>
         <w:object w:dxaOrig="4020" w:dyaOrig="480">
-          <v:shape id="_x0000_i1088" type="#_x0000_t75" style="width:201pt;height:24pt" o:ole="">
+          <v:shape id="_x0000_i1070" type="#_x0000_t75" style="width:201pt;height:24pt" o:ole="">
             <v:imagedata r:id="rId96" o:title=""/>
           </v:shape>
-          <o:OLEObject Type="Embed" ProgID="Equation.DSMT4" ShapeID="_x0000_i1088" DrawAspect="Content" ObjectID="_1404691845" r:id="rId97"/>
+          <o:OLEObject Type="Embed" ProgID="Equation.DSMT4" ShapeID="_x0000_i1070" DrawAspect="Content" ObjectID="_1420212661" r:id="rId97"/>
         </w:object>
       </w:r>
       <w:r>
@@ -3934,64 +3919,571 @@
           <w:rFonts w:ascii="Arial" w:hAnsi="Arial" w:cs="Arial"/>
         </w:rPr>
         <w:lastRenderedPageBreak/>
-        <w:t xml:space="preserve">We first characterize the </w:t>
+        <w:t xml:space="preserve">We first characterize the variational energy </w:t>
+      </w:r>
+      <w:r>
+        <w:rPr>
+          <w:rFonts w:ascii="Arial" w:hAnsi="Arial" w:cs="Arial"/>
+        </w:rPr>
+        <w:t xml:space="preserve">of </w:t>
+      </w:r>
+      <w:r>
+        <w:rPr>
+          <w:rFonts w:ascii="Arial" w:hAnsi="Arial" w:cs="Arial"/>
+          <w:position w:val="-12"/>
+        </w:rPr>
+        <w:object w:dxaOrig="360" w:dyaOrig="380">
+          <v:shape id="_x0000_i1071" type="#_x0000_t75" style="width:18pt;height:18.75pt" o:ole="">
+            <v:imagedata r:id="rId98" o:title=""/>
+          </v:shape>
+          <o:OLEObject Type="Embed" ProgID="Equation.DSMT4" ShapeID="_x0000_i1071" DrawAspect="Content" ObjectID="_1420212662" r:id="rId99"/>
+        </w:object>
+      </w:r>
+      <w:r>
+        <w:rPr>
+          <w:rFonts w:ascii="Arial" w:hAnsi="Arial" w:cs="Arial"/>
+        </w:rPr>
+        <w:t xml:space="preserve"> </w:t>
+      </w:r>
+      <w:r>
+        <w:rPr>
+          <w:rFonts w:ascii="Arial" w:hAnsi="Arial" w:cs="Arial"/>
+        </w:rPr>
+        <w:t xml:space="preserve">and </w:t>
+      </w:r>
+      <w:r>
+        <w:rPr>
+          <w:rFonts w:ascii="Arial" w:hAnsi="Arial" w:cs="Arial"/>
+        </w:rPr>
+        <w:t>the ensuing VB update</w:t>
+      </w:r>
+      <w:r>
+        <w:rPr>
+          <w:rFonts w:ascii="Arial" w:hAnsi="Arial" w:cs="Arial"/>
+        </w:rPr>
+        <w:t>:</w:t>
+      </w:r>
+    </w:p>
+    <w:p>
+      <w:pPr>
+        <w:pStyle w:val="ListParagraph"/>
+        <w:spacing w:line="480" w:lineRule="auto"/>
+        <w:jc w:val="both"/>
+        <w:rPr>
+          <w:rFonts w:ascii="Arial" w:hAnsi="Arial" w:cs="Arial"/>
+          <w:position w:val="-28"/>
+        </w:rPr>
+      </w:pPr>
+      <w:r>
+        <w:rPr>
+          <w:rFonts w:ascii="Arial" w:hAnsi="Arial" w:cs="Arial"/>
+          <w:position w:val="-190"/>
+        </w:rPr>
+        <w:object w:dxaOrig="8680" w:dyaOrig="2980">
+          <v:shape id="_x0000_i1072" type="#_x0000_t75" style="width:435pt;height:147.75pt" o:ole="">
+            <v:imagedata r:id="rId100" o:title=""/>
+          </v:shape>
+          <o:OLEObject Type="Embed" ProgID="Equation.DSMT4" ShapeID="_x0000_i1072" DrawAspect="Content" ObjectID="_1420212663" r:id="rId101"/>
+        </w:object>
+      </w:r>
+      <w:r>
+        <w:rPr>
+          <w:rFonts w:ascii="Arial" w:hAnsi="Arial" w:cs="Arial"/>
+          <w:position w:val="-28"/>
+        </w:rPr>
+        <w:tab/>
+      </w:r>
+      <w:r>
+        <w:rPr>
+          <w:rFonts w:ascii="Arial" w:hAnsi="Arial" w:cs="Arial"/>
+          <w:position w:val="-28"/>
+        </w:rPr>
+        <w:tab/>
+      </w:r>
+      <w:r>
+        <w:rPr>
+          <w:rFonts w:ascii="Arial" w:hAnsi="Arial" w:cs="Arial"/>
+          <w:position w:val="-28"/>
+        </w:rPr>
+        <w:tab/>
+      </w:r>
+      <w:r>
+        <w:rPr>
+          <w:rFonts w:ascii="Arial" w:hAnsi="Arial" w:cs="Arial"/>
+          <w:position w:val="-28"/>
+        </w:rPr>
+        <w:tab/>
+      </w:r>
+      <w:r>
+        <w:rPr>
+          <w:rFonts w:ascii="Arial" w:hAnsi="Arial" w:cs="Arial"/>
+          <w:position w:val="-28"/>
+        </w:rPr>
+        <w:tab/>
+      </w:r>
+      <w:r>
+        <w:rPr>
+          <w:rFonts w:ascii="Arial" w:hAnsi="Arial" w:cs="Arial"/>
+          <w:position w:val="-28"/>
+        </w:rPr>
+        <w:tab/>
+      </w:r>
+      <w:r>
+        <w:rPr>
+          <w:rFonts w:ascii="Arial" w:hAnsi="Arial" w:cs="Arial"/>
+          <w:position w:val="-28"/>
+        </w:rPr>
+        <w:tab/>
+      </w:r>
+      <w:r>
+        <w:rPr>
+          <w:rFonts w:ascii="Arial" w:hAnsi="Arial" w:cs="Arial"/>
+          <w:position w:val="-28"/>
+        </w:rPr>
+        <w:tab/>
+      </w:r>
+      <w:r>
+        <w:rPr>
+          <w:rFonts w:ascii="Arial" w:hAnsi="Arial" w:cs="Arial"/>
+          <w:position w:val="-28"/>
+        </w:rPr>
+        <w:tab/>
+      </w:r>
+      <w:r>
+        <w:rPr>
+          <w:rFonts w:ascii="Arial" w:hAnsi="Arial" w:cs="Arial"/>
+          <w:position w:val="-28"/>
+        </w:rPr>
+        <w:tab/>
+      </w:r>
+      <w:r>
+        <w:rPr>
+          <w:rFonts w:ascii="Arial" w:hAnsi="Arial" w:cs="Arial"/>
+          <w:position w:val="-28"/>
+        </w:rPr>
+        <w:tab/>
+      </w:r>
+      <w:r>
+        <w:rPr>
+          <w:rFonts w:ascii="Arial" w:hAnsi="Arial" w:cs="Arial"/>
+          <w:position w:val="-28"/>
+        </w:rPr>
+        <w:tab/>
+      </w:r>
+      <w:r>
+        <w:rPr>
+          <w:rFonts w:ascii="Arial" w:hAnsi="Arial" w:cs="Arial"/>
+          <w:position w:val="-28"/>
+        </w:rPr>
+        <w:tab/>
+      </w:r>
+      <w:r>
+        <w:rPr>
+          <w:rFonts w:ascii="Arial" w:hAnsi="Arial" w:cs="Arial"/>
+          <w:position w:val="-28"/>
+        </w:rPr>
+        <w:t>(</w:t>
+      </w:r>
+      <w:r>
+        <w:rPr>
+          <w:rFonts w:ascii="Arial" w:hAnsi="Arial" w:cs="Arial"/>
+          <w:position w:val="-28"/>
+        </w:rPr>
+        <w:t>20</w:t>
+      </w:r>
+      <w:r>
+        <w:rPr>
+          <w:rFonts w:ascii="Arial" w:hAnsi="Arial" w:cs="Arial"/>
+          <w:position w:val="-28"/>
+        </w:rPr>
+        <w:t>)</w:t>
+      </w:r>
+    </w:p>
+    <w:p>
+      <w:pPr>
+        <w:pStyle w:val="ListParagraph"/>
+        <w:spacing w:line="480" w:lineRule="auto"/>
+        <w:jc w:val="both"/>
+        <w:rPr>
+          <w:rFonts w:ascii="Arial" w:hAnsi="Arial" w:cs="Arial"/>
+        </w:rPr>
+      </w:pPr>
+      <w:r>
+        <w:rPr>
+          <w:rFonts w:ascii="Arial" w:hAnsi="Arial" w:cs="Arial"/>
+        </w:rPr>
+        <w:t xml:space="preserve">From Equation </w:t>
+      </w:r>
+      <w:r>
+        <w:rPr>
+          <w:rFonts w:ascii="Arial" w:hAnsi="Arial" w:cs="Arial"/>
+        </w:rPr>
+        <w:t>20</w:t>
+      </w:r>
+      <w:r>
+        <w:rPr>
+          <w:rFonts w:ascii="Arial" w:hAnsi="Arial" w:cs="Arial"/>
+        </w:rPr>
+        <w:t xml:space="preserve">, one can see that the </w:t>
+      </w:r>
+      <w:r>
+        <w:rPr>
+          <w:rFonts w:ascii="Arial" w:hAnsi="Arial" w:cs="Arial"/>
+        </w:rPr>
+        <w:t xml:space="preserve">density </w:t>
+      </w:r>
+      <w:r>
+        <w:rPr>
+          <w:rFonts w:ascii="Arial" w:hAnsi="Arial" w:cs="Arial"/>
+          <w:position w:val="-16"/>
+        </w:rPr>
+        <w:object w:dxaOrig="2380" w:dyaOrig="440">
+          <v:shape id="_x0000_i1073" type="#_x0000_t75" style="width:119.25pt;height:21.75pt" o:ole="">
+            <v:imagedata r:id="rId102" o:title=""/>
+          </v:shape>
+          <o:OLEObject Type="Embed" ProgID="Equation.DSMT4" ShapeID="_x0000_i1073" DrawAspect="Content" ObjectID="_1420212664" r:id="rId103"/>
+        </w:object>
+      </w:r>
+      <w:r>
+        <w:rPr>
+          <w:rFonts w:ascii="Arial" w:hAnsi="Arial" w:cs="Arial"/>
+        </w:rPr>
+        <w:t xml:space="preserve"> is separable across </w:t>
+      </w:r>
+      <w:r>
+        <w:rPr>
+          <w:rFonts w:ascii="Arial" w:hAnsi="Arial" w:cs="Arial"/>
+          <w:position w:val="-6"/>
+        </w:rPr>
+        <w:object w:dxaOrig="139" w:dyaOrig="279">
+          <v:shape id="_x0000_i1074" type="#_x0000_t75" style="width:6.75pt;height:14.25pt" o:ole="">
+            <v:imagedata r:id="rId104" o:title=""/>
+          </v:shape>
+          <o:OLEObject Type="Embed" ProgID="Equation.DSMT4" ShapeID="_x0000_i1074" DrawAspect="Content" ObjectID="_1420212665" r:id="rId105"/>
+        </w:object>
+      </w:r>
+      <w:r>
+        <w:rPr>
+          <w:rFonts w:ascii="Arial" w:hAnsi="Arial" w:cs="Arial"/>
+        </w:rPr>
+        <w:t xml:space="preserve"> and </w:t>
+      </w:r>
+      <w:r>
+        <w:rPr>
+          <w:rFonts w:ascii="Arial" w:hAnsi="Arial" w:cs="Arial"/>
+          <w:position w:val="-6"/>
+        </w:rPr>
+        <w:object w:dxaOrig="260" w:dyaOrig="220">
+          <v:shape id="_x0000_i1075" type="#_x0000_t75" style="width:12.75pt;height:11.25pt" o:ole="">
+            <v:imagedata r:id="rId106" o:title=""/>
+          </v:shape>
+          <o:OLEObject Type="Embed" ProgID="Equation.DSMT4" ShapeID="_x0000_i1075" DrawAspect="Content" ObjectID="_1420212666" r:id="rId107"/>
+        </w:object>
+      </w:r>
+      <w:r>
+        <w:rPr>
+          <w:rFonts w:ascii="Arial" w:hAnsi="Arial" w:cs="Arial"/>
+        </w:rPr>
+        <w:t xml:space="preserve"> indices (no cross-talk between cue- and action-dependent estimates). </w:t>
+      </w:r>
+      <w:r>
+        <w:rPr>
+          <w:rFonts w:ascii="Arial" w:hAnsi="Arial" w:cs="Arial"/>
+        </w:rPr>
+        <w:t>Equation 2</w:t>
+      </w:r>
+      <w:r>
+        <w:rPr>
+          <w:rFonts w:ascii="Arial" w:hAnsi="Arial" w:cs="Arial"/>
+        </w:rPr>
+        <w:t>0</w:t>
+      </w:r>
+      <w:r>
+        <w:rPr>
+          <w:rFonts w:ascii="Arial" w:hAnsi="Arial" w:cs="Arial"/>
+        </w:rPr>
+        <w:t xml:space="preserve"> is </w:t>
+      </w:r>
+      <w:r>
+        <w:rPr>
+          <w:rFonts w:ascii="Arial" w:hAnsi="Arial" w:cs="Arial"/>
+        </w:rPr>
+        <w:t>similar</w:t>
+      </w:r>
+      <w:r>
+        <w:rPr>
+          <w:rFonts w:ascii="Arial" w:hAnsi="Arial" w:cs="Arial"/>
+        </w:rPr>
+        <w:t xml:space="preserve"> in form to a </w:t>
       </w:r>
       <w:proofErr w:type="spellStart"/>
       <w:r>
         <w:rPr>
           <w:rFonts w:ascii="Arial" w:hAnsi="Arial" w:cs="Arial"/>
         </w:rPr>
-        <w:t>variational</w:t>
+        <w:t>Rescorla</w:t>
       </w:r>
       <w:proofErr w:type="spellEnd"/>
       <w:r>
         <w:rPr>
           <w:rFonts w:ascii="Arial" w:hAnsi="Arial" w:cs="Arial"/>
         </w:rPr>
-        <w:t xml:space="preserve"> energy </w:t>
-      </w:r>
-      <w:r>
-        <w:rPr>
-          <w:rFonts w:ascii="Arial" w:hAnsi="Arial" w:cs="Arial"/>
-        </w:rPr>
-        <w:t xml:space="preserve">of </w:t>
-      </w:r>
-      <w:r>
-        <w:rPr>
-          <w:rFonts w:ascii="Arial" w:hAnsi="Arial" w:cs="Arial"/>
+        <w:t xml:space="preserve">-Wagner learning rule, where </w:t>
+      </w:r>
+      <w:r>
+        <w:rPr>
+          <w:position w:val="-14"/>
+        </w:rPr>
+        <w:object w:dxaOrig="1200" w:dyaOrig="400">
+          <v:shape id="_x0000_i1076" type="#_x0000_t75" style="width:60pt;height:19.5pt" o:ole="">
+            <v:imagedata r:id="rId108" o:title=""/>
+          </v:shape>
+          <o:OLEObject Type="Embed" ProgID="Equation.DSMT4" ShapeID="_x0000_i1076" DrawAspect="Content" ObjectID="_1420212667" r:id="rId109"/>
+        </w:object>
+      </w:r>
+      <w:r>
+        <w:rPr>
+          <w:rFonts w:ascii="Arial" w:hAnsi="Arial" w:cs="Arial"/>
+        </w:rPr>
+        <w:t xml:space="preserve"> is the prediction error and </w:t>
+      </w:r>
+      <w:r>
+        <w:rPr>
+          <w:position w:val="-14"/>
+        </w:rPr>
+        <w:object w:dxaOrig="520" w:dyaOrig="400">
+          <v:shape id="_x0000_i1077" type="#_x0000_t75" style="width:25.5pt;height:20.25pt" o:ole="">
+            <v:imagedata r:id="rId110" o:title=""/>
+          </v:shape>
+          <o:OLEObject Type="Embed" ProgID="Equation.DSMT4" ShapeID="_x0000_i1077" DrawAspect="Content" ObjectID="_1420212668" r:id="rId111"/>
+        </w:object>
+      </w:r>
+      <w:r>
+        <w:rPr>
+          <w:rFonts w:ascii="Arial" w:hAnsi="Arial" w:cs="Arial"/>
+        </w:rPr>
+        <w:t xml:space="preserve"> is the learning rate</w:t>
+      </w:r>
+      <w:r>
+        <w:rPr>
+          <w:rFonts w:ascii="Arial" w:hAnsi="Arial" w:cs="Arial"/>
+        </w:rPr>
+        <w:t xml:space="preserve"> (which is controlled </w:t>
+      </w:r>
+      <w:proofErr w:type="gramStart"/>
+      <w:r>
+        <w:rPr>
+          <w:rFonts w:ascii="Arial" w:hAnsi="Arial" w:cs="Arial"/>
+        </w:rPr>
+        <w:t xml:space="preserve">by </w:t>
+      </w:r>
+      <w:proofErr w:type="gramEnd"/>
+      <w:r>
+        <w:rPr>
           <w:position w:val="-12"/>
         </w:rPr>
-        <w:object w:dxaOrig="360" w:dyaOrig="380">
-          <v:shape id="_x0000_i1054" type="#_x0000_t75" style="width:18pt;height:18.75pt" o:ole="">
-            <v:imagedata r:id="rId98" o:title=""/>
-          </v:shape>
-          <o:OLEObject Type="Embed" ProgID="Equation.DSMT4" ShapeID="_x0000_i1054" DrawAspect="Content" ObjectID="_1404691846" r:id="rId99"/>
-        </w:object>
-      </w:r>
-      <w:r>
-        <w:rPr>
-          <w:rFonts w:ascii="Arial" w:hAnsi="Arial" w:cs="Arial"/>
-        </w:rPr>
-        <w:t xml:space="preserve"> </w:t>
-      </w:r>
-      <w:r>
-        <w:rPr>
-          <w:rFonts w:ascii="Arial" w:hAnsi="Arial" w:cs="Arial"/>
-        </w:rPr>
-        <w:t xml:space="preserve">and </w:t>
-      </w:r>
-      <w:r>
-        <w:rPr>
-          <w:rFonts w:ascii="Arial" w:hAnsi="Arial" w:cs="Arial"/>
-        </w:rPr>
-        <w:t>the ensuing VB update</w:t>
-      </w:r>
+        <w:object w:dxaOrig="240" w:dyaOrig="360">
+          <v:shape id="_x0000_i1078" type="#_x0000_t75" style="width:12.75pt;height:18.75pt" o:ole="">
+            <v:imagedata r:id="rId112" o:title=""/>
+          </v:shape>
+          <o:OLEObject Type="Embed" ProgID="Equation.DSMT4" ShapeID="_x0000_i1078" DrawAspect="Content" ObjectID="_1420212669" r:id="rId113"/>
+        </w:object>
+      </w:r>
+      <w:r>
+        <w:rPr>
+          <w:rFonts w:ascii="Arial" w:hAnsi="Arial" w:cs="Arial"/>
+        </w:rPr>
+        <w:t>)</w:t>
+      </w:r>
+    </w:p>
+    <w:p>
+      <w:pPr>
+        <w:pStyle w:val="ListParagraph"/>
+        <w:spacing w:line="480" w:lineRule="auto"/>
+        <w:jc w:val="both"/>
+        <w:rPr>
+          <w:rFonts w:ascii="Arial" w:hAnsi="Arial" w:cs="Arial"/>
+        </w:rPr>
+      </w:pPr>
+      <w:r>
+        <w:rPr>
+          <w:rFonts w:ascii="Arial" w:hAnsi="Arial" w:cs="Arial"/>
+        </w:rPr>
+        <w:t xml:space="preserve">Let us now focus on the variational energy of  </w:t>
+      </w:r>
+      <w:r>
+        <w:rPr>
+          <w:rFonts w:ascii="Arial" w:hAnsi="Arial" w:cs="Arial"/>
+          <w:position w:val="-12"/>
+        </w:rPr>
+        <w:object w:dxaOrig="380" w:dyaOrig="380">
+          <v:shape id="_x0000_i1079" type="#_x0000_t75" style="width:18.75pt;height:18.75pt" o:ole="">
+            <v:imagedata r:id="rId114" o:title=""/>
+          </v:shape>
+          <o:OLEObject Type="Embed" ProgID="Equation.DSMT4" ShapeID="_x0000_i1079" DrawAspect="Content" ObjectID="_1420212670" r:id="rId115"/>
+        </w:object>
+      </w:r>
+      <w:r>
+        <w:rPr>
+          <w:rFonts w:ascii="Arial" w:hAnsi="Arial" w:cs="Arial"/>
+        </w:rPr>
+        <w:t xml:space="preserve"> and its two first derivatives:</w:t>
+      </w:r>
+    </w:p>
+    <w:p>
+      <w:pPr>
+        <w:pStyle w:val="ListParagraph"/>
+        <w:spacing w:line="480" w:lineRule="auto"/>
+        <w:jc w:val="both"/>
+        <w:rPr>
+          <w:rFonts w:ascii="Arial" w:hAnsi="Arial" w:cs="Arial"/>
+        </w:rPr>
+      </w:pPr>
+      <w:r>
+        <w:rPr>
+          <w:rFonts w:ascii="Arial" w:hAnsi="Arial" w:cs="Arial"/>
+          <w:position w:val="-246"/>
+        </w:rPr>
+        <w:object w:dxaOrig="9360" w:dyaOrig="5040">
+          <v:shape id="_x0000_i1096" type="#_x0000_t75" style="width:469.5pt;height:250.5pt" o:ole="">
+            <v:imagedata r:id="rId116" o:title=""/>
+          </v:shape>
+          <o:OLEObject Type="Embed" ProgID="Equation.DSMT4" ShapeID="_x0000_i1096" DrawAspect="Content" ObjectID="_1420212671" r:id="rId117"/>
+        </w:object>
+      </w:r>
+    </w:p>
+    <w:p>
+      <w:pPr>
+        <w:pStyle w:val="ListParagraph"/>
+        <w:spacing w:line="480" w:lineRule="auto"/>
+        <w:jc w:val="both"/>
+        <w:rPr>
+          <w:rFonts w:ascii="Arial" w:hAnsi="Arial" w:cs="Arial"/>
+        </w:rPr>
+      </w:pPr>
+      <w:r>
+        <w:rPr>
+          <w:rFonts w:ascii="Arial" w:hAnsi="Arial" w:cs="Arial"/>
+        </w:rPr>
+        <w:tab/>
+      </w:r>
+      <w:r>
+        <w:rPr>
+          <w:rFonts w:ascii="Arial" w:hAnsi="Arial" w:cs="Arial"/>
+        </w:rPr>
+        <w:tab/>
+      </w:r>
+      <w:r>
+        <w:rPr>
+          <w:rFonts w:ascii="Arial" w:hAnsi="Arial" w:cs="Arial"/>
+        </w:rPr>
+        <w:tab/>
+      </w:r>
+      <w:r>
+        <w:rPr>
+          <w:rFonts w:ascii="Arial" w:hAnsi="Arial" w:cs="Arial"/>
+        </w:rPr>
+        <w:tab/>
+      </w:r>
+      <w:r>
+        <w:rPr>
+          <w:rFonts w:ascii="Arial" w:hAnsi="Arial" w:cs="Arial"/>
+        </w:rPr>
+        <w:tab/>
+      </w:r>
+      <w:r>
+        <w:rPr>
+          <w:rFonts w:ascii="Arial" w:hAnsi="Arial" w:cs="Arial"/>
+        </w:rPr>
+        <w:tab/>
+      </w:r>
+      <w:r>
+        <w:rPr>
+          <w:rFonts w:ascii="Arial" w:hAnsi="Arial" w:cs="Arial"/>
+        </w:rPr>
+        <w:tab/>
+      </w:r>
+      <w:r>
+        <w:rPr>
+          <w:rFonts w:ascii="Arial" w:hAnsi="Arial" w:cs="Arial"/>
+        </w:rPr>
+        <w:tab/>
+      </w:r>
+      <w:r>
+        <w:rPr>
+          <w:rFonts w:ascii="Arial" w:hAnsi="Arial" w:cs="Arial"/>
+        </w:rPr>
+        <w:tab/>
+      </w:r>
+      <w:r>
+        <w:rPr>
+          <w:rFonts w:ascii="Arial" w:hAnsi="Arial" w:cs="Arial"/>
+        </w:rPr>
+        <w:tab/>
+      </w:r>
+      <w:r>
+        <w:rPr>
+          <w:rFonts w:ascii="Arial" w:hAnsi="Arial" w:cs="Arial"/>
+        </w:rPr>
+        <w:tab/>
+      </w:r>
+      <w:r>
+        <w:rPr>
+          <w:rFonts w:ascii="Arial" w:hAnsi="Arial" w:cs="Arial"/>
+        </w:rPr>
+        <w:tab/>
+        <w:t>(21)</w:t>
+      </w:r>
+    </w:p>
+    <w:p>
+      <w:pPr>
+        <w:pStyle w:val="ListParagraph"/>
+        <w:spacing w:line="480" w:lineRule="auto"/>
+        <w:jc w:val="both"/>
+        <w:rPr>
+          <w:rFonts w:ascii="Arial" w:hAnsi="Arial" w:cs="Arial"/>
+        </w:rPr>
+      </w:pPr>
+      <w:r>
+        <w:rPr>
+          <w:rFonts w:ascii="Arial" w:hAnsi="Arial" w:cs="Arial"/>
+        </w:rPr>
+        <w:t xml:space="preserve">One </w:t>
+      </w:r>
+      <w:r>
+        <w:rPr>
+          <w:rFonts w:ascii="Arial" w:hAnsi="Arial" w:cs="Arial"/>
+        </w:rPr>
+        <w:t xml:space="preserve">then </w:t>
+      </w:r>
+      <w:r>
+        <w:rPr>
+          <w:rFonts w:ascii="Arial" w:hAnsi="Arial" w:cs="Arial"/>
+        </w:rPr>
+        <w:t>needs to derive the expectations un</w:t>
+      </w:r>
+      <w:bookmarkStart w:id="0" w:name="_GoBack"/>
+      <w:bookmarkEnd w:id="0"/>
+      <w:r>
+        <w:rPr>
+          <w:rFonts w:ascii="Arial" w:hAnsi="Arial" w:cs="Arial"/>
+        </w:rPr>
+        <w:t>der both approximate marginal posterior densities</w:t>
+      </w:r>
+      <w:proofErr w:type="gramStart"/>
       <w:r>
         <w:rPr>
           <w:rFonts w:ascii="Arial" w:hAnsi="Arial" w:cs="Arial"/>
         </w:rPr>
         <w:t>:</w:t>
       </w:r>
+      <w:r>
+        <w:rPr>
+          <w:rFonts w:ascii="Arial" w:hAnsi="Arial" w:cs="Arial"/>
+        </w:rPr>
+        <w:t>:</w:t>
+      </w:r>
+      <w:proofErr w:type="gramEnd"/>
     </w:p>
     <w:p>
       <w:pPr>
@@ -4000,539 +4492,6 @@
         <w:jc w:val="both"/>
         <w:rPr>
           <w:rFonts w:ascii="Arial" w:hAnsi="Arial" w:cs="Arial"/>
-          <w:position w:val="-28"/>
-        </w:rPr>
-      </w:pPr>
-      <w:r>
-        <w:rPr>
-          <w:rFonts w:ascii="Arial" w:hAnsi="Arial" w:cs="Arial"/>
-          <w:position w:val="-190"/>
-        </w:rPr>
-        <w:object w:dxaOrig="8680" w:dyaOrig="2980">
-          <v:shape id="_x0000_i1096" type="#_x0000_t75" style="width:435pt;height:147.75pt" o:ole="">
-            <v:imagedata r:id="rId100" o:title=""/>
-          </v:shape>
-          <o:OLEObject Type="Embed" ProgID="Equation.DSMT4" ShapeID="_x0000_i1096" DrawAspect="Content" ObjectID="_1404691847" r:id="rId101"/>
-        </w:object>
-      </w:r>
-      <w:r>
-        <w:rPr>
-          <w:rFonts w:ascii="Arial" w:hAnsi="Arial" w:cs="Arial"/>
-          <w:position w:val="-28"/>
-        </w:rPr>
-        <w:tab/>
-      </w:r>
-      <w:r>
-        <w:rPr>
-          <w:rFonts w:ascii="Arial" w:hAnsi="Arial" w:cs="Arial"/>
-          <w:position w:val="-28"/>
-        </w:rPr>
-        <w:tab/>
-      </w:r>
-      <w:r>
-        <w:rPr>
-          <w:rFonts w:ascii="Arial" w:hAnsi="Arial" w:cs="Arial"/>
-          <w:position w:val="-28"/>
-        </w:rPr>
-        <w:tab/>
-      </w:r>
-      <w:r>
-        <w:rPr>
-          <w:rFonts w:ascii="Arial" w:hAnsi="Arial" w:cs="Arial"/>
-          <w:position w:val="-28"/>
-        </w:rPr>
-        <w:tab/>
-      </w:r>
-      <w:r>
-        <w:rPr>
-          <w:rFonts w:ascii="Arial" w:hAnsi="Arial" w:cs="Arial"/>
-          <w:position w:val="-28"/>
-        </w:rPr>
-        <w:tab/>
-      </w:r>
-      <w:r>
-        <w:rPr>
-          <w:rFonts w:ascii="Arial" w:hAnsi="Arial" w:cs="Arial"/>
-          <w:position w:val="-28"/>
-        </w:rPr>
-        <w:tab/>
-      </w:r>
-      <w:r>
-        <w:rPr>
-          <w:rFonts w:ascii="Arial" w:hAnsi="Arial" w:cs="Arial"/>
-          <w:position w:val="-28"/>
-        </w:rPr>
-        <w:tab/>
-      </w:r>
-      <w:r>
-        <w:rPr>
-          <w:rFonts w:ascii="Arial" w:hAnsi="Arial" w:cs="Arial"/>
-          <w:position w:val="-28"/>
-        </w:rPr>
-        <w:tab/>
-      </w:r>
-      <w:r>
-        <w:rPr>
-          <w:rFonts w:ascii="Arial" w:hAnsi="Arial" w:cs="Arial"/>
-          <w:position w:val="-28"/>
-        </w:rPr>
-        <w:tab/>
-      </w:r>
-      <w:r>
-        <w:rPr>
-          <w:rFonts w:ascii="Arial" w:hAnsi="Arial" w:cs="Arial"/>
-          <w:position w:val="-28"/>
-        </w:rPr>
-        <w:tab/>
-      </w:r>
-      <w:r>
-        <w:rPr>
-          <w:rFonts w:ascii="Arial" w:hAnsi="Arial" w:cs="Arial"/>
-          <w:position w:val="-28"/>
-        </w:rPr>
-        <w:tab/>
-      </w:r>
-      <w:r>
-        <w:rPr>
-          <w:rFonts w:ascii="Arial" w:hAnsi="Arial" w:cs="Arial"/>
-          <w:position w:val="-28"/>
-        </w:rPr>
-        <w:tab/>
-      </w:r>
-      <w:r>
-        <w:rPr>
-          <w:rFonts w:ascii="Arial" w:hAnsi="Arial" w:cs="Arial"/>
-          <w:position w:val="-28"/>
-        </w:rPr>
-        <w:tab/>
-      </w:r>
-      <w:r>
-        <w:rPr>
-          <w:rFonts w:ascii="Arial" w:hAnsi="Arial" w:cs="Arial"/>
-          <w:position w:val="-28"/>
-        </w:rPr>
-        <w:t>(</w:t>
-      </w:r>
-      <w:r>
-        <w:rPr>
-          <w:rFonts w:ascii="Arial" w:hAnsi="Arial" w:cs="Arial"/>
-          <w:position w:val="-28"/>
-        </w:rPr>
-        <w:t>20</w:t>
-      </w:r>
-      <w:r>
-        <w:rPr>
-          <w:rFonts w:ascii="Arial" w:hAnsi="Arial" w:cs="Arial"/>
-          <w:position w:val="-28"/>
-        </w:rPr>
-        <w:t>)</w:t>
-      </w:r>
-    </w:p>
-    <w:p>
-      <w:pPr>
-        <w:pStyle w:val="ListParagraph"/>
-        <w:spacing w:line="480" w:lineRule="auto"/>
-        <w:jc w:val="both"/>
-        <w:rPr>
-          <w:rFonts w:ascii="Arial" w:hAnsi="Arial" w:cs="Arial"/>
-        </w:rPr>
-      </w:pPr>
-      <w:r>
-        <w:rPr>
-          <w:rFonts w:ascii="Arial" w:hAnsi="Arial" w:cs="Arial"/>
-        </w:rPr>
-        <w:t xml:space="preserve">From Equation </w:t>
-      </w:r>
-      <w:r>
-        <w:rPr>
-          <w:rFonts w:ascii="Arial" w:hAnsi="Arial" w:cs="Arial"/>
-        </w:rPr>
-        <w:t>20</w:t>
-      </w:r>
-      <w:r>
-        <w:rPr>
-          <w:rFonts w:ascii="Arial" w:hAnsi="Arial" w:cs="Arial"/>
-        </w:rPr>
-        <w:t xml:space="preserve">, one can see that the </w:t>
-      </w:r>
-      <w:r>
-        <w:rPr>
-          <w:rFonts w:ascii="Arial" w:hAnsi="Arial" w:cs="Arial"/>
-        </w:rPr>
-        <w:t xml:space="preserve">density </w:t>
-      </w:r>
-      <w:r>
-        <w:rPr>
-          <w:rFonts w:ascii="Arial" w:hAnsi="Arial" w:cs="Arial"/>
-          <w:position w:val="-16"/>
-        </w:rPr>
-        <w:object w:dxaOrig="2380" w:dyaOrig="440">
-          <v:shape id="_x0000_i1092" type="#_x0000_t75" style="width:119.25pt;height:21.75pt" o:ole="">
-            <v:imagedata r:id="rId102" o:title=""/>
-          </v:shape>
-          <o:OLEObject Type="Embed" ProgID="Equation.DSMT4" ShapeID="_x0000_i1092" DrawAspect="Content" ObjectID="_1404691848" r:id="rId103"/>
-        </w:object>
-      </w:r>
-      <w:r>
-        <w:rPr>
-          <w:rFonts w:ascii="Arial" w:hAnsi="Arial" w:cs="Arial"/>
-        </w:rPr>
-        <w:t xml:space="preserve"> is separable across </w:t>
-      </w:r>
-      <w:r>
-        <w:rPr>
-          <w:rFonts w:ascii="Arial" w:hAnsi="Arial" w:cs="Arial"/>
-          <w:position w:val="-6"/>
-        </w:rPr>
-        <w:object w:dxaOrig="139" w:dyaOrig="279">
-          <v:shape id="_x0000_i1055" type="#_x0000_t75" style="width:6.75pt;height:14.25pt" o:ole="">
-            <v:imagedata r:id="rId104" o:title=""/>
-          </v:shape>
-          <o:OLEObject Type="Embed" ProgID="Equation.DSMT4" ShapeID="_x0000_i1055" DrawAspect="Content" ObjectID="_1404691849" r:id="rId105"/>
-        </w:object>
-      </w:r>
-      <w:r>
-        <w:rPr>
-          <w:rFonts w:ascii="Arial" w:hAnsi="Arial" w:cs="Arial"/>
-        </w:rPr>
-        <w:t xml:space="preserve"> and </w:t>
-      </w:r>
-      <w:r>
-        <w:rPr>
-          <w:rFonts w:ascii="Arial" w:hAnsi="Arial" w:cs="Arial"/>
-          <w:position w:val="-6"/>
-        </w:rPr>
-        <w:object w:dxaOrig="260" w:dyaOrig="220">
-          <v:shape id="_x0000_i1056" type="#_x0000_t75" style="width:12.75pt;height:11.25pt" o:ole="">
-            <v:imagedata r:id="rId106" o:title=""/>
-          </v:shape>
-          <o:OLEObject Type="Embed" ProgID="Equation.DSMT4" ShapeID="_x0000_i1056" DrawAspect="Content" ObjectID="_1404691850" r:id="rId107"/>
-        </w:object>
-      </w:r>
-      <w:r>
-        <w:rPr>
-          <w:rFonts w:ascii="Arial" w:hAnsi="Arial" w:cs="Arial"/>
-        </w:rPr>
-        <w:t xml:space="preserve"> indices (no cross-talk between cue- and action-dependent estimates). </w:t>
-      </w:r>
-      <w:r>
-        <w:rPr>
-          <w:rFonts w:ascii="Arial" w:hAnsi="Arial" w:cs="Arial"/>
-        </w:rPr>
-        <w:t>Equation 2</w:t>
-      </w:r>
-      <w:r>
-        <w:rPr>
-          <w:rFonts w:ascii="Arial" w:hAnsi="Arial" w:cs="Arial"/>
-        </w:rPr>
-        <w:t>0</w:t>
-      </w:r>
-      <w:r>
-        <w:rPr>
-          <w:rFonts w:ascii="Arial" w:hAnsi="Arial" w:cs="Arial"/>
-        </w:rPr>
-        <w:t xml:space="preserve"> is </w:t>
-      </w:r>
-      <w:r>
-        <w:rPr>
-          <w:rFonts w:ascii="Arial" w:hAnsi="Arial" w:cs="Arial"/>
-        </w:rPr>
-        <w:t>similar</w:t>
-      </w:r>
-      <w:r>
-        <w:rPr>
-          <w:rFonts w:ascii="Arial" w:hAnsi="Arial" w:cs="Arial"/>
-        </w:rPr>
-        <w:t xml:space="preserve"> in form to a </w:t>
-      </w:r>
-      <w:proofErr w:type="spellStart"/>
-      <w:r>
-        <w:rPr>
-          <w:rFonts w:ascii="Arial" w:hAnsi="Arial" w:cs="Arial"/>
-        </w:rPr>
-        <w:t>Rescorla</w:t>
-      </w:r>
-      <w:proofErr w:type="spellEnd"/>
-      <w:r>
-        <w:rPr>
-          <w:rFonts w:ascii="Arial" w:hAnsi="Arial" w:cs="Arial"/>
-        </w:rPr>
-        <w:t xml:space="preserve">-Wagner learning rule, where </w:t>
-      </w:r>
-      <w:r>
-        <w:rPr>
-          <w:position w:val="-14"/>
-        </w:rPr>
-        <w:object w:dxaOrig="1200" w:dyaOrig="400">
-          <v:shape id="_x0000_i1089" type="#_x0000_t75" style="width:60pt;height:19.5pt" o:ole="">
-            <v:imagedata r:id="rId108" o:title=""/>
-          </v:shape>
-          <o:OLEObject Type="Embed" ProgID="Equation.DSMT4" ShapeID="_x0000_i1089" DrawAspect="Content" ObjectID="_1404691851" r:id="rId109"/>
-        </w:object>
-      </w:r>
-      <w:r>
-        <w:rPr>
-          <w:rFonts w:ascii="Arial" w:hAnsi="Arial" w:cs="Arial"/>
-        </w:rPr>
-        <w:t xml:space="preserve"> is the prediction error and </w:t>
-      </w:r>
-      <w:r>
-        <w:rPr>
-          <w:position w:val="-14"/>
-        </w:rPr>
-        <w:object w:dxaOrig="520" w:dyaOrig="400">
-          <v:shape id="_x0000_i1090" type="#_x0000_t75" style="width:25.5pt;height:20.25pt" o:ole="">
-            <v:imagedata r:id="rId110" o:title=""/>
-          </v:shape>
-          <o:OLEObject Type="Embed" ProgID="Equation.DSMT4" ShapeID="_x0000_i1090" DrawAspect="Content" ObjectID="_1404691852" r:id="rId111"/>
-        </w:object>
-      </w:r>
-      <w:r>
-        <w:rPr>
-          <w:rFonts w:ascii="Arial" w:hAnsi="Arial" w:cs="Arial"/>
-        </w:rPr>
-        <w:t xml:space="preserve"> is the learning rate</w:t>
-      </w:r>
-      <w:r>
-        <w:rPr>
-          <w:rFonts w:ascii="Arial" w:hAnsi="Arial" w:cs="Arial"/>
-        </w:rPr>
-        <w:t xml:space="preserve"> (which is controlled </w:t>
-      </w:r>
-      <w:proofErr w:type="gramStart"/>
-      <w:r>
-        <w:rPr>
-          <w:rFonts w:ascii="Arial" w:hAnsi="Arial" w:cs="Arial"/>
-        </w:rPr>
-        <w:t xml:space="preserve">by </w:t>
-      </w:r>
-      <w:proofErr w:type="gramEnd"/>
-      <w:r>
-        <w:rPr>
-          <w:position w:val="-12"/>
-        </w:rPr>
-        <w:object w:dxaOrig="240" w:dyaOrig="360">
-          <v:shape id="_x0000_i1091" type="#_x0000_t75" style="width:12.75pt;height:18.75pt" o:ole="">
-            <v:imagedata r:id="rId112" o:title=""/>
-          </v:shape>
-          <o:OLEObject Type="Embed" ProgID="Equation.DSMT4" ShapeID="_x0000_i1091" DrawAspect="Content" ObjectID="_1404691853" r:id="rId113"/>
-        </w:object>
-      </w:r>
-      <w:r>
-        <w:rPr>
-          <w:rFonts w:ascii="Arial" w:hAnsi="Arial" w:cs="Arial"/>
-        </w:rPr>
-        <w:t>)</w:t>
-      </w:r>
-    </w:p>
-    <w:p>
-      <w:pPr>
-        <w:pStyle w:val="ListParagraph"/>
-        <w:spacing w:line="480" w:lineRule="auto"/>
-        <w:jc w:val="both"/>
-        <w:rPr>
-          <w:rFonts w:ascii="Arial" w:hAnsi="Arial" w:cs="Arial"/>
-        </w:rPr>
-      </w:pPr>
-      <w:r>
-        <w:rPr>
-          <w:rFonts w:ascii="Arial" w:hAnsi="Arial" w:cs="Arial"/>
-        </w:rPr>
-        <w:t xml:space="preserve">Let us now focus on the </w:t>
-      </w:r>
-      <w:proofErr w:type="spellStart"/>
-      <w:r>
-        <w:rPr>
-          <w:rFonts w:ascii="Arial" w:hAnsi="Arial" w:cs="Arial"/>
-        </w:rPr>
-        <w:t>variational</w:t>
-      </w:r>
-      <w:proofErr w:type="spellEnd"/>
-      <w:r>
-        <w:rPr>
-          <w:rFonts w:ascii="Arial" w:hAnsi="Arial" w:cs="Arial"/>
-        </w:rPr>
-        <w:t xml:space="preserve"> energy of </w:t>
-      </w:r>
-      <w:r>
-        <w:rPr>
-          <w:rFonts w:ascii="Arial" w:hAnsi="Arial" w:cs="Arial"/>
-        </w:rPr>
-        <w:t xml:space="preserve"> </w:t>
-      </w:r>
-      <w:r>
-        <w:rPr>
-          <w:rFonts w:ascii="Arial" w:hAnsi="Arial" w:cs="Arial"/>
-          <w:position w:val="-12"/>
-        </w:rPr>
-        <w:object w:dxaOrig="380" w:dyaOrig="380">
-          <v:shape id="_x0000_i1093" type="#_x0000_t75" style="width:18.75pt;height:18.75pt" o:ole="">
-            <v:imagedata r:id="rId114" o:title=""/>
-          </v:shape>
-          <o:OLEObject Type="Embed" ProgID="Equation.DSMT4" ShapeID="_x0000_i1093" DrawAspect="Content" ObjectID="_1404691854" r:id="rId115"/>
-        </w:object>
-      </w:r>
-      <w:r>
-        <w:rPr>
-          <w:rFonts w:ascii="Arial" w:hAnsi="Arial" w:cs="Arial"/>
-        </w:rPr>
-        <w:t xml:space="preserve"> and its two first derivatives:</w:t>
-      </w:r>
-    </w:p>
-    <w:p>
-      <w:pPr>
-        <w:pStyle w:val="ListParagraph"/>
-        <w:spacing w:line="480" w:lineRule="auto"/>
-        <w:jc w:val="both"/>
-        <w:rPr>
-          <w:rFonts w:ascii="Arial" w:hAnsi="Arial" w:cs="Arial"/>
-        </w:rPr>
-      </w:pPr>
-      <w:r>
-        <w:rPr>
-          <w:rFonts w:ascii="Arial" w:hAnsi="Arial" w:cs="Arial"/>
-          <w:position w:val="-246"/>
-        </w:rPr>
-        <w:object w:dxaOrig="9360" w:dyaOrig="5040">
-          <v:shape id="_x0000_i1095" type="#_x0000_t75" style="width:469.5pt;height:250.5pt" o:ole="">
-            <v:imagedata r:id="rId116" o:title=""/>
-          </v:shape>
-          <o:OLEObject Type="Embed" ProgID="Equation.DSMT4" ShapeID="_x0000_i1095" DrawAspect="Content" ObjectID="_1404691855" r:id="rId117"/>
-        </w:object>
-      </w:r>
-    </w:p>
-    <w:p>
-      <w:pPr>
-        <w:pStyle w:val="ListParagraph"/>
-        <w:spacing w:line="480" w:lineRule="auto"/>
-        <w:jc w:val="both"/>
-        <w:rPr>
-          <w:rFonts w:ascii="Arial" w:hAnsi="Arial" w:cs="Arial"/>
-        </w:rPr>
-      </w:pPr>
-      <w:r>
-        <w:rPr>
-          <w:rFonts w:ascii="Arial" w:hAnsi="Arial" w:cs="Arial"/>
-        </w:rPr>
-        <w:tab/>
-      </w:r>
-      <w:r>
-        <w:rPr>
-          <w:rFonts w:ascii="Arial" w:hAnsi="Arial" w:cs="Arial"/>
-        </w:rPr>
-        <w:tab/>
-      </w:r>
-      <w:r>
-        <w:rPr>
-          <w:rFonts w:ascii="Arial" w:hAnsi="Arial" w:cs="Arial"/>
-        </w:rPr>
-        <w:tab/>
-      </w:r>
-      <w:r>
-        <w:rPr>
-          <w:rFonts w:ascii="Arial" w:hAnsi="Arial" w:cs="Arial"/>
-        </w:rPr>
-        <w:tab/>
-      </w:r>
-      <w:r>
-        <w:rPr>
-          <w:rFonts w:ascii="Arial" w:hAnsi="Arial" w:cs="Arial"/>
-        </w:rPr>
-        <w:tab/>
-      </w:r>
-      <w:r>
-        <w:rPr>
-          <w:rFonts w:ascii="Arial" w:hAnsi="Arial" w:cs="Arial"/>
-        </w:rPr>
-        <w:tab/>
-      </w:r>
-      <w:r>
-        <w:rPr>
-          <w:rFonts w:ascii="Arial" w:hAnsi="Arial" w:cs="Arial"/>
-        </w:rPr>
-        <w:tab/>
-      </w:r>
-      <w:r>
-        <w:rPr>
-          <w:rFonts w:ascii="Arial" w:hAnsi="Arial" w:cs="Arial"/>
-        </w:rPr>
-        <w:tab/>
-      </w:r>
-      <w:r>
-        <w:rPr>
-          <w:rFonts w:ascii="Arial" w:hAnsi="Arial" w:cs="Arial"/>
-        </w:rPr>
-        <w:tab/>
-      </w:r>
-      <w:r>
-        <w:rPr>
-          <w:rFonts w:ascii="Arial" w:hAnsi="Arial" w:cs="Arial"/>
-        </w:rPr>
-        <w:tab/>
-      </w:r>
-      <w:r>
-        <w:rPr>
-          <w:rFonts w:ascii="Arial" w:hAnsi="Arial" w:cs="Arial"/>
-        </w:rPr>
-        <w:tab/>
-      </w:r>
-      <w:r>
-        <w:rPr>
-          <w:rFonts w:ascii="Arial" w:hAnsi="Arial" w:cs="Arial"/>
-        </w:rPr>
-        <w:tab/>
-        <w:t>(21)</w:t>
-      </w:r>
-    </w:p>
-    <w:p>
-      <w:pPr>
-        <w:pStyle w:val="ListParagraph"/>
-        <w:spacing w:line="480" w:lineRule="auto"/>
-        <w:jc w:val="both"/>
-        <w:rPr>
-          <w:rFonts w:ascii="Arial" w:hAnsi="Arial" w:cs="Arial"/>
-        </w:rPr>
-      </w:pPr>
-      <w:r>
-        <w:rPr>
-          <w:rFonts w:ascii="Arial" w:hAnsi="Arial" w:cs="Arial"/>
-        </w:rPr>
-        <w:t xml:space="preserve">One </w:t>
-      </w:r>
-      <w:r>
-        <w:rPr>
-          <w:rFonts w:ascii="Arial" w:hAnsi="Arial" w:cs="Arial"/>
-        </w:rPr>
-        <w:t xml:space="preserve">then </w:t>
-      </w:r>
-      <w:r>
-        <w:rPr>
-          <w:rFonts w:ascii="Arial" w:hAnsi="Arial" w:cs="Arial"/>
-        </w:rPr>
-        <w:t>needs to derive the expectations under both approximate marginal posterior densities</w:t>
-      </w:r>
-      <w:proofErr w:type="gramStart"/>
-      <w:r>
-        <w:rPr>
-          <w:rFonts w:ascii="Arial" w:hAnsi="Arial" w:cs="Arial"/>
-        </w:rPr>
-        <w:t>:</w:t>
-      </w:r>
-      <w:r>
-        <w:rPr>
-          <w:rFonts w:ascii="Arial" w:hAnsi="Arial" w:cs="Arial"/>
-        </w:rPr>
-        <w:t>:</w:t>
-      </w:r>
-      <w:proofErr w:type="gramEnd"/>
-    </w:p>
-    <w:p>
-      <w:pPr>
-        <w:pStyle w:val="ListParagraph"/>
-        <w:spacing w:line="480" w:lineRule="auto"/>
-        <w:jc w:val="both"/>
-        <w:rPr>
-          <w:rFonts w:ascii="Arial" w:hAnsi="Arial" w:cs="Arial"/>
         </w:rPr>
       </w:pPr>
       <w:r>
@@ -4541,10 +4500,10 @@
           <w:position w:val="-64"/>
         </w:rPr>
         <w:object w:dxaOrig="4560" w:dyaOrig="1400">
-          <v:shape id="_x0000_i1094" type="#_x0000_t75" style="width:228pt;height:69.75pt" o:ole="">
+          <v:shape id="_x0000_i1080" type="#_x0000_t75" style="width:228pt;height:69.75pt" o:ole="">
             <v:imagedata r:id="rId118" o:title=""/>
           </v:shape>
-          <o:OLEObject Type="Embed" ProgID="Equation.DSMT4" ShapeID="_x0000_i1094" DrawAspect="Content" ObjectID="_1404691856" r:id="rId119"/>
+          <o:OLEObject Type="Embed" ProgID="Equation.DSMT4" ShapeID="_x0000_i1080" DrawAspect="Content" ObjectID="_1420212672" r:id="rId119"/>
         </w:object>
       </w:r>
       <w:r>
@@ -4813,10 +4772,10 @@
           <w:position w:val="-18"/>
         </w:rPr>
         <w:object w:dxaOrig="3120" w:dyaOrig="480">
-          <v:shape id="_x0000_i1057" type="#_x0000_t75" style="width:157.5pt;height:24pt" o:ole="">
+          <v:shape id="_x0000_i1081" type="#_x0000_t75" style="width:157.5pt;height:24pt" o:ole="">
             <v:imagedata r:id="rId120" o:title=""/>
           </v:shape>
-          <o:OLEObject Type="Embed" ProgID="Equation.DSMT4" ShapeID="_x0000_i1057" DrawAspect="Content" ObjectID="_1404691857" r:id="rId121"/>
+          <o:OLEObject Type="Embed" ProgID="Equation.DSMT4" ShapeID="_x0000_i1081" DrawAspect="Content" ObjectID="_1420212673" r:id="rId121"/>
         </w:object>
       </w:r>
       <w:r>
@@ -4843,10 +4802,10 @@
           <w:position w:val="-14"/>
         </w:rPr>
         <w:object w:dxaOrig="540" w:dyaOrig="400">
-          <v:shape id="_x0000_i1058" type="#_x0000_t75" style="width:27pt;height:19.5pt" o:ole="">
+          <v:shape id="_x0000_i1082" type="#_x0000_t75" style="width:27pt;height:19.5pt" o:ole="">
             <v:imagedata r:id="rId122" o:title=""/>
           </v:shape>
-          <o:OLEObject Type="Embed" ProgID="Equation.DSMT4" ShapeID="_x0000_i1058" DrawAspect="Content" ObjectID="_1404691858" r:id="rId123"/>
+          <o:OLEObject Type="Embed" ProgID="Equation.DSMT4" ShapeID="_x0000_i1082" DrawAspect="Content" ObjectID="_1420212674" r:id="rId123"/>
         </w:object>
       </w:r>
       <w:r>
@@ -4861,10 +4820,10 @@
           <w:position w:val="-14"/>
         </w:rPr>
         <w:object w:dxaOrig="480" w:dyaOrig="400">
-          <v:shape id="_x0000_i1059" type="#_x0000_t75" style="width:23.25pt;height:20.25pt" o:ole="">
+          <v:shape id="_x0000_i1083" type="#_x0000_t75" style="width:23.25pt;height:20.25pt" o:ole="">
             <v:imagedata r:id="rId124" o:title=""/>
           </v:shape>
-          <o:OLEObject Type="Embed" ProgID="Equation.DSMT4" ShapeID="_x0000_i1059" DrawAspect="Content" ObjectID="_1404691859" r:id="rId125"/>
+          <o:OLEObject Type="Embed" ProgID="Equation.DSMT4" ShapeID="_x0000_i1083" DrawAspect="Content" ObjectID="_1420212675" r:id="rId125"/>
         </w:object>
       </w:r>
       <w:r>
@@ -4888,10 +4847,10 @@
           <w:position w:val="-42"/>
         </w:rPr>
         <w:object w:dxaOrig="3720" w:dyaOrig="960">
-          <v:shape id="_x0000_i1060" type="#_x0000_t75" style="width:186pt;height:48pt" o:ole="">
+          <v:shape id="_x0000_i1084" type="#_x0000_t75" style="width:186pt;height:48pt" o:ole="">
             <v:imagedata r:id="rId126" o:title=""/>
           </v:shape>
-          <o:OLEObject Type="Embed" ProgID="Equation.DSMT4" ShapeID="_x0000_i1060" DrawAspect="Content" ObjectID="_1404691860" r:id="rId127"/>
+          <o:OLEObject Type="Embed" ProgID="Equation.DSMT4" ShapeID="_x0000_i1084" DrawAspect="Content" ObjectID="_1420212676" r:id="rId127"/>
         </w:object>
       </w:r>
       <w:r>
@@ -4977,10 +4936,10 @@
           <w:position w:val="-16"/>
         </w:rPr>
         <w:object w:dxaOrig="1020" w:dyaOrig="440">
-          <v:shape id="_x0000_i1061" type="#_x0000_t75" style="width:51pt;height:21.75pt" o:ole="">
+          <v:shape id="_x0000_i1085" type="#_x0000_t75" style="width:51pt;height:21.75pt" o:ole="">
             <v:imagedata r:id="rId128" o:title=""/>
           </v:shape>
-          <o:OLEObject Type="Embed" ProgID="Equation.DSMT4" ShapeID="_x0000_i1061" DrawAspect="Content" ObjectID="_1404691861" r:id="rId129"/>
+          <o:OLEObject Type="Embed" ProgID="Equation.DSMT4" ShapeID="_x0000_i1085" DrawAspect="Content" ObjectID="_1420212677" r:id="rId129"/>
         </w:object>
       </w:r>
       <w:r>
@@ -5009,10 +4968,10 @@
           <w:position w:val="-16"/>
         </w:rPr>
         <w:object w:dxaOrig="1320" w:dyaOrig="440">
-          <v:shape id="_x0000_i1062" type="#_x0000_t75" style="width:66pt;height:21.75pt" o:ole="">
+          <v:shape id="_x0000_i1086" type="#_x0000_t75" style="width:66pt;height:21.75pt" o:ole="">
             <v:imagedata r:id="rId130" o:title=""/>
           </v:shape>
-          <o:OLEObject Type="Embed" ProgID="Equation.DSMT4" ShapeID="_x0000_i1062" DrawAspect="Content" ObjectID="_1404691862" r:id="rId131"/>
+          <o:OLEObject Type="Embed" ProgID="Equation.DSMT4" ShapeID="_x0000_i1086" DrawAspect="Content" ObjectID="_1420212678" r:id="rId131"/>
         </w:object>
       </w:r>
       <w:r>
@@ -5031,21 +4990,7 @@
         <w:rPr>
           <w:rFonts w:ascii="Arial" w:hAnsi="Arial" w:cs="Arial"/>
         </w:rPr>
-        <w:t xml:space="preserve">he so-called Laplace approximation simply performs a parametric approximation of this density, whereby the first-order moment is placed at the mode and the second-order moment is the inverse curvature of the </w:t>
-      </w:r>
-      <w:proofErr w:type="spellStart"/>
-      <w:r>
-        <w:rPr>
-          <w:rFonts w:ascii="Arial" w:hAnsi="Arial" w:cs="Arial"/>
-        </w:rPr>
-        <w:t>variational</w:t>
-      </w:r>
-      <w:proofErr w:type="spellEnd"/>
-      <w:r>
-        <w:rPr>
-          <w:rFonts w:ascii="Arial" w:hAnsi="Arial" w:cs="Arial"/>
-        </w:rPr>
-        <w:t xml:space="preserve"> energy </w:t>
+        <w:t xml:space="preserve">he so-called Laplace approximation simply performs a parametric approximation of this density, whereby the first-order moment is placed at the mode and the second-order moment is the inverse curvature of the variational energy </w:t>
       </w:r>
       <w:r>
         <w:rPr>
@@ -5053,10 +4998,10 @@
           <w:position w:val="-16"/>
         </w:rPr>
         <w:object w:dxaOrig="700" w:dyaOrig="440">
-          <v:shape id="_x0000_i1063" type="#_x0000_t75" style="width:35.25pt;height:21.75pt" o:ole="">
+          <v:shape id="_x0000_i1087" type="#_x0000_t75" style="width:35.25pt;height:21.75pt" o:ole="">
             <v:imagedata r:id="rId132" o:title=""/>
           </v:shape>
-          <o:OLEObject Type="Embed" ProgID="Equation.DSMT4" ShapeID="_x0000_i1063" DrawAspect="Content" ObjectID="_1404691863" r:id="rId133"/>
+          <o:OLEObject Type="Embed" ProgID="Equation.DSMT4" ShapeID="_x0000_i1087" DrawAspect="Content" ObjectID="_1420212679" r:id="rId133"/>
         </w:object>
       </w:r>
       <w:r>
@@ -5071,10 +5016,10 @@
           <w:position w:val="-16"/>
         </w:rPr>
         <w:object w:dxaOrig="700" w:dyaOrig="440">
-          <v:shape id="_x0000_i1064" type="#_x0000_t75" style="width:35.25pt;height:21.75pt" o:ole="">
+          <v:shape id="_x0000_i1088" type="#_x0000_t75" style="width:35.25pt;height:21.75pt" o:ole="">
             <v:imagedata r:id="rId132" o:title=""/>
           </v:shape>
-          <o:OLEObject Type="Embed" ProgID="Equation.DSMT4" ShapeID="_x0000_i1064" DrawAspect="Content" ObjectID="_1404691864" r:id="rId134"/>
+          <o:OLEObject Type="Embed" ProgID="Equation.DSMT4" ShapeID="_x0000_i1088" DrawAspect="Content" ObjectID="_1420212680" r:id="rId134"/>
         </w:object>
       </w:r>
       <w:r>
@@ -5098,10 +5043,10 @@
           <w:position w:val="-4"/>
         </w:rPr>
         <w:object w:dxaOrig="7300" w:dyaOrig="3519">
-          <v:shape id="_x0000_i1065" type="#_x0000_t75" style="width:365.25pt;height:176.25pt" o:ole="">
+          <v:shape id="_x0000_i1089" type="#_x0000_t75" style="width:365.25pt;height:176.25pt" o:ole="">
             <v:imagedata r:id="rId135" o:title=""/>
           </v:shape>
-          <o:OLEObject Type="Embed" ProgID="Equation.DSMT4" ShapeID="_x0000_i1065" DrawAspect="Content" ObjectID="_1404691865" r:id="rId136"/>
+          <o:OLEObject Type="Embed" ProgID="Equation.DSMT4" ShapeID="_x0000_i1089" DrawAspect="Content" ObjectID="_1420212681" r:id="rId136"/>
         </w:object>
       </w:r>
       <w:r>
@@ -5154,10 +5099,10 @@
           <w:position w:val="-12"/>
         </w:rPr>
         <w:object w:dxaOrig="400" w:dyaOrig="380">
-          <v:shape id="_x0000_i1066" type="#_x0000_t75" style="width:19.5pt;height:18.75pt" o:ole="">
+          <v:shape id="_x0000_i1090" type="#_x0000_t75" style="width:19.5pt;height:18.75pt" o:ole="">
             <v:imagedata r:id="rId137" o:title=""/>
           </v:shape>
-          <o:OLEObject Type="Embed" ProgID="Equation.DSMT4" ShapeID="_x0000_i1066" DrawAspect="Content" ObjectID="_1404691866" r:id="rId138"/>
+          <o:OLEObject Type="Embed" ProgID="Equation.DSMT4" ShapeID="_x0000_i1090" DrawAspect="Content" ObjectID="_1420212682" r:id="rId138"/>
         </w:object>
       </w:r>
       <w:r>
@@ -5172,10 +5117,10 @@
           <w:position w:val="-12"/>
         </w:rPr>
         <w:object w:dxaOrig="400" w:dyaOrig="380">
-          <v:shape id="_x0000_i1067" type="#_x0000_t75" style="width:20.25pt;height:18.75pt" o:ole="">
+          <v:shape id="_x0000_i1091" type="#_x0000_t75" style="width:20.25pt;height:18.75pt" o:ole="">
             <v:imagedata r:id="rId139" o:title=""/>
           </v:shape>
-          <o:OLEObject Type="Embed" ProgID="Equation.DSMT4" ShapeID="_x0000_i1067" DrawAspect="Content" ObjectID="_1404691867" r:id="rId140"/>
+          <o:OLEObject Type="Embed" ProgID="Equation.DSMT4" ShapeID="_x0000_i1091" DrawAspect="Content" ObjectID="_1420212683" r:id="rId140"/>
         </w:object>
       </w:r>
       <w:r>
@@ -5190,10 +5135,10 @@
           <w:position w:val="-12"/>
         </w:rPr>
         <w:object w:dxaOrig="380" w:dyaOrig="380">
-          <v:shape id="_x0000_i1068" type="#_x0000_t75" style="width:18.75pt;height:18.75pt" o:ole="">
+          <v:shape id="_x0000_i1092" type="#_x0000_t75" style="width:18.75pt;height:18.75pt" o:ole="">
             <v:imagedata r:id="rId141" o:title=""/>
           </v:shape>
-          <o:OLEObject Type="Embed" ProgID="Equation.DSMT4" ShapeID="_x0000_i1068" DrawAspect="Content" ObjectID="_1404691868" r:id="rId142"/>
+          <o:OLEObject Type="Embed" ProgID="Equation.DSMT4" ShapeID="_x0000_i1092" DrawAspect="Content" ObjectID="_1420212684" r:id="rId142"/>
         </w:object>
       </w:r>
       <w:r>
@@ -5208,10 +5153,10 @@
           <w:position w:val="-16"/>
         </w:rPr>
         <w:object w:dxaOrig="720" w:dyaOrig="440">
-          <v:shape id="_x0000_i1069" type="#_x0000_t75" style="width:36pt;height:21.75pt" o:ole="">
+          <v:shape id="_x0000_i1093" type="#_x0000_t75" style="width:36pt;height:21.75pt" o:ole="">
             <v:imagedata r:id="rId143" o:title=""/>
           </v:shape>
-          <o:OLEObject Type="Embed" ProgID="Equation.DSMT4" ShapeID="_x0000_i1069" DrawAspect="Content" ObjectID="_1404691869" r:id="rId144"/>
+          <o:OLEObject Type="Embed" ProgID="Equation.DSMT4" ShapeID="_x0000_i1093" DrawAspect="Content" ObjectID="_1420212685" r:id="rId144"/>
         </w:object>
       </w:r>
       <w:r>
@@ -5266,10 +5211,10 @@
           <w:position w:val="-12"/>
         </w:rPr>
         <w:object w:dxaOrig="380" w:dyaOrig="380">
-          <v:shape id="_x0000_i1070" type="#_x0000_t75" style="width:18.75pt;height:18.75pt" o:ole="">
+          <v:shape id="_x0000_i1094" type="#_x0000_t75" style="width:18.75pt;height:18.75pt" o:ole="">
             <v:imagedata r:id="rId145" o:title=""/>
           </v:shape>
-          <o:OLEObject Type="Embed" ProgID="Equation.DSMT4" ShapeID="_x0000_i1070" DrawAspect="Content" ObjectID="_1404691870" r:id="rId146"/>
+          <o:OLEObject Type="Embed" ProgID="Equation.DSMT4" ShapeID="_x0000_i1094" DrawAspect="Content" ObjectID="_1420212686" r:id="rId146"/>
         </w:object>
       </w:r>
       <w:r>
@@ -5292,10 +5237,10 @@
           <w:position w:val="-12"/>
         </w:rPr>
         <w:object w:dxaOrig="800" w:dyaOrig="380">
-          <v:shape id="_x0000_i1071" type="#_x0000_t75" style="width:39.75pt;height:18.75pt" o:ole="">
+          <v:shape id="_x0000_i1095" type="#_x0000_t75" style="width:39.75pt;height:18.75pt" o:ole="">
             <v:imagedata r:id="rId147" o:title=""/>
           </v:shape>
-          <o:OLEObject Type="Embed" ProgID="Equation.DSMT4" ShapeID="_x0000_i1071" DrawAspect="Content" ObjectID="_1404691871" r:id="rId148"/>
+          <o:OLEObject Type="Embed" ProgID="Equation.DSMT4" ShapeID="_x0000_i1095" DrawAspect="Content" ObjectID="_1420212687" r:id="rId148"/>
         </w:object>
       </w:r>
       <w:r>
@@ -6821,7 +6766,7 @@
 </file>
 
 <file path=customXml/itemProps1.xml><?xml version="1.0" encoding="utf-8"?>
-<ds:datastoreItem xmlns:ds="http://schemas.openxmlformats.org/officeDocument/2006/customXml" ds:itemID="{6BB51B49-A0D4-49D7-9CC4-97D1080E34DF}">
+<ds:datastoreItem xmlns:ds="http://schemas.openxmlformats.org/officeDocument/2006/customXml" ds:itemID="{E99CC114-4C27-4109-B147-4F52C0C0A0ED}">
   <ds:schemaRefs>
     <ds:schemaRef ds:uri="http://schemas.openxmlformats.org/officeDocument/2006/bibliography"/>
   </ds:schemaRefs>

</xml_diff>